<commit_message>
Fixed an error with labelling an axis
</commit_message>
<xml_diff>
--- a/analysis_scripts/log_linear_models.docx
+++ b/analysis_scripts/log_linear_models.docx
@@ -616,7 +616,7 @@
               <w:jc w:val="center"/>
             </w:pPr>
             <w:r>
-              <w:t xml:space="preserve">South Korea</w:t>
+              <w:t xml:space="preserve">Japan</w:t>
             </w:r>
           </w:p>
         </w:tc>
@@ -638,53 +638,53 @@
               <w:jc w:val="center"/>
             </w:pPr>
             <w:r>
-              <w:t xml:space="preserve">1.131</w:t>
-            </w:r>
-          </w:p>
-        </w:tc>
-        <w:tc>
-          <w:p>
-            <w:pPr>
-              <w:pStyle w:val="Compact"/>
-              <w:jc w:val="center"/>
-            </w:pPr>
-            <w:r>
-              <w:t xml:space="preserve">0.03071</w:t>
-            </w:r>
-          </w:p>
-        </w:tc>
-        <w:tc>
-          <w:p>
-            <w:pPr>
-              <w:pStyle w:val="Compact"/>
-              <w:jc w:val="center"/>
-            </w:pPr>
-            <w:r>
-              <w:t xml:space="preserve">36.84</w:t>
-            </w:r>
-          </w:p>
-        </w:tc>
-        <w:tc>
-          <w:p>
-            <w:pPr>
-              <w:pStyle w:val="Compact"/>
-              <w:jc w:val="center"/>
-            </w:pPr>
-            <w:r>
-              <w:t xml:space="preserve">1.443e-20</w:t>
-            </w:r>
-          </w:p>
-        </w:tc>
-      </w:tr>
-      <w:tr>
-        <w:tc>
-          <w:p>
-            <w:pPr>
-              <w:pStyle w:val="Compact"/>
-              <w:jc w:val="center"/>
-            </w:pPr>
-            <w:r>
-              <w:t xml:space="preserve">South Korea</w:t>
+              <w:t xml:space="preserve">1.143</w:t>
+            </w:r>
+          </w:p>
+        </w:tc>
+        <w:tc>
+          <w:p>
+            <w:pPr>
+              <w:pStyle w:val="Compact"/>
+              <w:jc w:val="center"/>
+            </w:pPr>
+            <w:r>
+              <w:t xml:space="preserve">0.02502</w:t>
+            </w:r>
+          </w:p>
+        </w:tc>
+        <w:tc>
+          <w:p>
+            <w:pPr>
+              <w:pStyle w:val="Compact"/>
+              <w:jc w:val="center"/>
+            </w:pPr>
+            <w:r>
+              <w:t xml:space="preserve">45.69</w:t>
+            </w:r>
+          </w:p>
+        </w:tc>
+        <w:tc>
+          <w:p>
+            <w:pPr>
+              <w:pStyle w:val="Compact"/>
+              <w:jc w:val="center"/>
+            </w:pPr>
+            <w:r>
+              <w:t xml:space="preserve">6.285e-10</w:t>
+            </w:r>
+          </w:p>
+        </w:tc>
+      </w:tr>
+      <w:tr>
+        <w:tc>
+          <w:p>
+            <w:pPr>
+              <w:pStyle w:val="Compact"/>
+              <w:jc w:val="center"/>
+            </w:pPr>
+            <w:r>
+              <w:t xml:space="preserve">Japan</w:t>
             </w:r>
           </w:p>
         </w:tc>
@@ -706,312 +706,40 @@
               <w:jc w:val="center"/>
             </w:pPr>
             <w:r>
-              <w:t xml:space="preserve">0.0424</w:t>
-            </w:r>
-          </w:p>
-        </w:tc>
-        <w:tc>
-          <w:p>
-            <w:pPr>
-              <w:pStyle w:val="Compact"/>
-              <w:jc w:val="center"/>
-            </w:pPr>
-            <w:r>
-              <w:t xml:space="preserve">0.002391</w:t>
-            </w:r>
-          </w:p>
-        </w:tc>
-        <w:tc>
-          <w:p>
-            <w:pPr>
-              <w:pStyle w:val="Compact"/>
-              <w:jc w:val="center"/>
-            </w:pPr>
-            <w:r>
-              <w:t xml:space="preserve">17.73</w:t>
-            </w:r>
-          </w:p>
-        </w:tc>
-        <w:tc>
-          <w:p>
-            <w:pPr>
-              <w:pStyle w:val="Compact"/>
-              <w:jc w:val="center"/>
-            </w:pPr>
-            <w:r>
-              <w:t xml:space="preserve">4.095e-14</w:t>
-            </w:r>
-          </w:p>
-        </w:tc>
-      </w:tr>
-      <w:tr>
-        <w:tc>
-          <w:p>
-            <w:pPr>
-              <w:pStyle w:val="Compact"/>
-              <w:jc w:val="center"/>
-            </w:pPr>
-            <w:r>
-              <w:t xml:space="preserve">Spain</w:t>
-            </w:r>
-          </w:p>
-        </w:tc>
-        <w:tc>
-          <w:p>
-            <w:pPr>
-              <w:pStyle w:val="Compact"/>
-              <w:jc w:val="center"/>
-            </w:pPr>
-            <w:r>
-              <w:t xml:space="preserve">(Intercept)</w:t>
-            </w:r>
-          </w:p>
-        </w:tc>
-        <w:tc>
-          <w:p>
-            <w:pPr>
-              <w:pStyle w:val="Compact"/>
-              <w:jc w:val="center"/>
-            </w:pPr>
-            <w:r>
-              <w:t xml:space="preserve">1.42</w:t>
-            </w:r>
-          </w:p>
-        </w:tc>
-        <w:tc>
-          <w:p>
-            <w:pPr>
-              <w:pStyle w:val="Compact"/>
-              <w:jc w:val="center"/>
-            </w:pPr>
-            <w:r>
-              <w:t xml:space="preserve">0.03385</w:t>
-            </w:r>
-          </w:p>
-        </w:tc>
-        <w:tc>
-          <w:p>
-            <w:pPr>
-              <w:pStyle w:val="Compact"/>
-              <w:jc w:val="center"/>
-            </w:pPr>
-            <w:r>
-              <w:t xml:space="preserve">41.96</w:t>
-            </w:r>
-          </w:p>
-        </w:tc>
-        <w:tc>
-          <w:p>
-            <w:pPr>
-              <w:pStyle w:val="Compact"/>
-              <w:jc w:val="center"/>
-            </w:pPr>
-            <w:r>
-              <w:t xml:space="preserve">1.147e-10</w:t>
-            </w:r>
-          </w:p>
-        </w:tc>
-      </w:tr>
-      <w:tr>
-        <w:tc>
-          <w:p>
-            <w:pPr>
-              <w:pStyle w:val="Compact"/>
-              <w:jc w:val="center"/>
-            </w:pPr>
-            <w:r>
-              <w:t xml:space="preserve">Spain</w:t>
-            </w:r>
-          </w:p>
-        </w:tc>
-        <w:tc>
-          <w:p>
-            <w:pPr>
-              <w:pStyle w:val="Compact"/>
-              <w:jc w:val="center"/>
-            </w:pPr>
-            <w:r>
-              <w:t xml:space="preserve">Days</w:t>
-            </w:r>
-          </w:p>
-        </w:tc>
-        <w:tc>
-          <w:p>
-            <w:pPr>
-              <w:pStyle w:val="Compact"/>
-              <w:jc w:val="center"/>
-            </w:pPr>
-            <w:r>
-              <w:t xml:space="preserve">0.156</w:t>
-            </w:r>
-          </w:p>
-        </w:tc>
-        <w:tc>
-          <w:p>
-            <w:pPr>
-              <w:pStyle w:val="Compact"/>
-              <w:jc w:val="center"/>
-            </w:pPr>
-            <w:r>
-              <w:t xml:space="preserve">0.00634</w:t>
-            </w:r>
-          </w:p>
-        </w:tc>
-        <w:tc>
-          <w:p>
-            <w:pPr>
-              <w:pStyle w:val="Compact"/>
-              <w:jc w:val="center"/>
-            </w:pPr>
-            <w:r>
-              <w:t xml:space="preserve">24.61</w:t>
-            </w:r>
-          </w:p>
-        </w:tc>
-        <w:tc>
-          <w:p>
-            <w:pPr>
-              <w:pStyle w:val="Compact"/>
-              <w:jc w:val="center"/>
-            </w:pPr>
-            <w:r>
-              <w:t xml:space="preserve">7.949e-09</w:t>
-            </w:r>
-          </w:p>
-        </w:tc>
-      </w:tr>
-      <w:tr>
-        <w:tc>
-          <w:p>
-            <w:pPr>
-              <w:pStyle w:val="Compact"/>
-              <w:jc w:val="center"/>
-            </w:pPr>
-            <w:r>
-              <w:t xml:space="preserve">Switzerland</w:t>
-            </w:r>
-          </w:p>
-        </w:tc>
-        <w:tc>
-          <w:p>
-            <w:pPr>
-              <w:pStyle w:val="Compact"/>
-              <w:jc w:val="center"/>
-            </w:pPr>
-            <w:r>
-              <w:t xml:space="preserve">(Intercept)</w:t>
-            </w:r>
-          </w:p>
-        </w:tc>
-        <w:tc>
-          <w:p>
-            <w:pPr>
-              <w:pStyle w:val="Compact"/>
-              <w:jc w:val="center"/>
-            </w:pPr>
-            <w:r>
-              <w:t xml:space="preserve">1.035</w:t>
-            </w:r>
-          </w:p>
-        </w:tc>
-        <w:tc>
-          <w:p>
-            <w:pPr>
-              <w:pStyle w:val="Compact"/>
-              <w:jc w:val="center"/>
-            </w:pPr>
-            <w:r>
-              <w:t xml:space="preserve">0.01962</w:t>
-            </w:r>
-          </w:p>
-        </w:tc>
-        <w:tc>
-          <w:p>
-            <w:pPr>
-              <w:pStyle w:val="Compact"/>
-              <w:jc w:val="center"/>
-            </w:pPr>
-            <w:r>
-              <w:t xml:space="preserve">52.75</w:t>
-            </w:r>
-          </w:p>
-        </w:tc>
-        <w:tc>
-          <w:p>
-            <w:pPr>
-              <w:pStyle w:val="Compact"/>
-              <w:jc w:val="center"/>
-            </w:pPr>
-            <w:r>
-              <w:t xml:space="preserve">1.5e-05</w:t>
-            </w:r>
-          </w:p>
-        </w:tc>
-      </w:tr>
-      <w:tr>
-        <w:tc>
-          <w:p>
-            <w:pPr>
-              <w:pStyle w:val="Compact"/>
-              <w:jc w:val="center"/>
-            </w:pPr>
-            <w:r>
-              <w:t xml:space="preserve">Switzerland</w:t>
-            </w:r>
-          </w:p>
-        </w:tc>
-        <w:tc>
-          <w:p>
-            <w:pPr>
-              <w:pStyle w:val="Compact"/>
-              <w:jc w:val="center"/>
-            </w:pPr>
-            <w:r>
-              <w:t xml:space="preserve">Days</w:t>
-            </w:r>
-          </w:p>
-        </w:tc>
-        <w:tc>
-          <w:p>
-            <w:pPr>
-              <w:pStyle w:val="Compact"/>
-              <w:jc w:val="center"/>
-            </w:pPr>
-            <w:r>
-              <w:t xml:space="preserve">0.07265</w:t>
-            </w:r>
-          </w:p>
-        </w:tc>
-        <w:tc>
-          <w:p>
-            <w:pPr>
-              <w:pStyle w:val="Compact"/>
-              <w:jc w:val="center"/>
-            </w:pPr>
-            <w:r>
-              <w:t xml:space="preserve">0.008011</w:t>
-            </w:r>
-          </w:p>
-        </w:tc>
-        <w:tc>
-          <w:p>
-            <w:pPr>
-              <w:pStyle w:val="Compact"/>
-              <w:jc w:val="center"/>
-            </w:pPr>
-            <w:r>
-              <w:t xml:space="preserve">9.068</w:t>
-            </w:r>
-          </w:p>
-        </w:tc>
-        <w:tc>
-          <w:p>
-            <w:pPr>
-              <w:pStyle w:val="Compact"/>
-              <w:jc w:val="center"/>
-            </w:pPr>
-            <w:r>
-              <w:t xml:space="preserve">0.002833</w:t>
+              <w:t xml:space="preserve">0.04568</w:t>
+            </w:r>
+          </w:p>
+        </w:tc>
+        <w:tc>
+          <w:p>
+            <w:pPr>
+              <w:pStyle w:val="Compact"/>
+              <w:jc w:val="center"/>
+            </w:pPr>
+            <w:r>
+              <w:t xml:space="preserve">0.005256</w:t>
+            </w:r>
+          </w:p>
+        </w:tc>
+        <w:tc>
+          <w:p>
+            <w:pPr>
+              <w:pStyle w:val="Compact"/>
+              <w:jc w:val="center"/>
+            </w:pPr>
+            <w:r>
+              <w:t xml:space="preserve">8.691</w:t>
+            </w:r>
+          </w:p>
+        </w:tc>
+        <w:tc>
+          <w:p>
+            <w:pPr>
+              <w:pStyle w:val="Compact"/>
+              <w:jc w:val="center"/>
+            </w:pPr>
+            <w:r>
+              <w:t xml:space="preserve">5.352e-05</w:t>
             </w:r>
           </w:p>
         </w:tc>
@@ -1631,198 +1359,62 @@
               <w:jc w:val="center"/>
             </w:pPr>
             <w:r>
-              <w:t xml:space="preserve">South Korea</w:t>
-            </w:r>
-          </w:p>
-        </w:tc>
-        <w:tc>
-          <w:p>
-            <w:pPr>
-              <w:pStyle w:val="Compact"/>
-              <w:jc w:val="center"/>
-            </w:pPr>
-            <w:r>
-              <w:t xml:space="preserve">0.9374</w:t>
-            </w:r>
-          </w:p>
-        </w:tc>
-        <w:tc>
-          <w:p>
-            <w:pPr>
-              <w:pStyle w:val="Compact"/>
-              <w:jc w:val="center"/>
-            </w:pPr>
-            <w:r>
-              <w:t xml:space="preserve">0.9344</w:t>
-            </w:r>
-          </w:p>
-        </w:tc>
-        <w:tc>
-          <w:p>
-            <w:pPr>
-              <w:pStyle w:val="Compact"/>
-              <w:jc w:val="center"/>
-            </w:pPr>
-            <w:r>
-              <w:t xml:space="preserve">0.07605</w:t>
-            </w:r>
-          </w:p>
-        </w:tc>
-        <w:tc>
-          <w:p>
-            <w:pPr>
-              <w:pStyle w:val="Compact"/>
-              <w:jc w:val="center"/>
-            </w:pPr>
-            <w:r>
-              <w:t xml:space="preserve">314.5</w:t>
-            </w:r>
-          </w:p>
-        </w:tc>
-        <w:tc>
-          <w:p>
-            <w:pPr>
-              <w:pStyle w:val="Compact"/>
-              <w:jc w:val="center"/>
-            </w:pPr>
-            <w:r>
-              <w:t xml:space="preserve">4.095e-14</w:t>
-            </w:r>
-          </w:p>
-        </w:tc>
-      </w:tr>
-      <w:tr>
-        <w:tc>
-          <w:p>
-            <w:pPr>
-              <w:pStyle w:val="Compact"/>
-              <w:jc w:val="center"/>
-            </w:pPr>
-            <w:r>
-              <w:t xml:space="preserve">Spain</w:t>
-            </w:r>
-          </w:p>
-        </w:tc>
-        <w:tc>
-          <w:p>
-            <w:pPr>
-              <w:pStyle w:val="Compact"/>
-              <w:jc w:val="center"/>
-            </w:pPr>
-            <w:r>
-              <w:t xml:space="preserve">0.987</w:t>
-            </w:r>
-          </w:p>
-        </w:tc>
-        <w:tc>
-          <w:p>
-            <w:pPr>
-              <w:pStyle w:val="Compact"/>
-              <w:jc w:val="center"/>
-            </w:pPr>
-            <w:r>
-              <w:t xml:space="preserve">0.9853</w:t>
-            </w:r>
-          </w:p>
-        </w:tc>
-        <w:tc>
-          <w:p>
-            <w:pPr>
-              <w:pStyle w:val="Compact"/>
-              <w:jc w:val="center"/>
-            </w:pPr>
-            <w:r>
-              <w:t xml:space="preserve">0.05759</w:t>
-            </w:r>
-          </w:p>
-        </w:tc>
-        <w:tc>
-          <w:p>
-            <w:pPr>
-              <w:pStyle w:val="Compact"/>
-              <w:jc w:val="center"/>
-            </w:pPr>
-            <w:r>
-              <w:t xml:space="preserve">605.5</w:t>
-            </w:r>
-          </w:p>
-        </w:tc>
-        <w:tc>
-          <w:p>
-            <w:pPr>
-              <w:pStyle w:val="Compact"/>
-              <w:jc w:val="center"/>
-            </w:pPr>
-            <w:r>
-              <w:t xml:space="preserve">7.949e-09</w:t>
-            </w:r>
-          </w:p>
-        </w:tc>
-      </w:tr>
-      <w:tr>
-        <w:tc>
-          <w:p>
-            <w:pPr>
-              <w:pStyle w:val="Compact"/>
-              <w:jc w:val="center"/>
-            </w:pPr>
-            <w:r>
-              <w:t xml:space="preserve">Switzerland</w:t>
-            </w:r>
-          </w:p>
-        </w:tc>
-        <w:tc>
-          <w:p>
-            <w:pPr>
-              <w:pStyle w:val="Compact"/>
-              <w:jc w:val="center"/>
-            </w:pPr>
-            <w:r>
-              <w:t xml:space="preserve">0.9648</w:t>
-            </w:r>
-          </w:p>
-        </w:tc>
-        <w:tc>
-          <w:p>
-            <w:pPr>
-              <w:pStyle w:val="Compact"/>
-              <w:jc w:val="center"/>
-            </w:pPr>
-            <w:r>
-              <w:t xml:space="preserve">0.9531</w:t>
-            </w:r>
-          </w:p>
-        </w:tc>
-        <w:tc>
-          <w:p>
-            <w:pPr>
-              <w:pStyle w:val="Compact"/>
-              <w:jc w:val="center"/>
-            </w:pPr>
-            <w:r>
-              <w:t xml:space="preserve">0.02533</w:t>
-            </w:r>
-          </w:p>
-        </w:tc>
-        <w:tc>
-          <w:p>
-            <w:pPr>
-              <w:pStyle w:val="Compact"/>
-              <w:jc w:val="center"/>
-            </w:pPr>
-            <w:r>
-              <w:t xml:space="preserve">82.23</w:t>
-            </w:r>
-          </w:p>
-        </w:tc>
-        <w:tc>
-          <w:p>
-            <w:pPr>
-              <w:pStyle w:val="Compact"/>
-              <w:jc w:val="center"/>
-            </w:pPr>
-            <w:r>
-              <w:t xml:space="preserve">0.002833</w:t>
+              <w:t xml:space="preserve">Japan</w:t>
+            </w:r>
+          </w:p>
+        </w:tc>
+        <w:tc>
+          <w:p>
+            <w:pPr>
+              <w:pStyle w:val="Compact"/>
+              <w:jc w:val="center"/>
+            </w:pPr>
+            <w:r>
+              <w:t xml:space="preserve">0.9152</w:t>
+            </w:r>
+          </w:p>
+        </w:tc>
+        <w:tc>
+          <w:p>
+            <w:pPr>
+              <w:pStyle w:val="Compact"/>
+              <w:jc w:val="center"/>
+            </w:pPr>
+            <w:r>
+              <w:t xml:space="preserve">0.9031</w:t>
+            </w:r>
+          </w:p>
+        </w:tc>
+        <w:tc>
+          <w:p>
+            <w:pPr>
+              <w:pStyle w:val="Compact"/>
+              <w:jc w:val="center"/>
+            </w:pPr>
+            <w:r>
+              <w:t xml:space="preserve">0.04071</w:t>
+            </w:r>
+          </w:p>
+        </w:tc>
+        <w:tc>
+          <w:p>
+            <w:pPr>
+              <w:pStyle w:val="Compact"/>
+              <w:jc w:val="center"/>
+            </w:pPr>
+            <w:r>
+              <w:t xml:space="preserve">75.53</w:t>
+            </w:r>
+          </w:p>
+        </w:tc>
+        <w:tc>
+          <w:p>
+            <w:pPr>
+              <w:pStyle w:val="Compact"/>
+              <w:jc w:val="center"/>
+            </w:pPr>
+            <w:r>
+              <w:t xml:space="preserve">5.352e-05</w:t>
             </w:r>
           </w:p>
         </w:tc>
@@ -2308,187 +1900,51 @@
               <w:jc w:val="center"/>
             </w:pPr>
             <w:r>
-              <w:t xml:space="preserve">27.67</w:t>
-            </w:r>
-          </w:p>
-        </w:tc>
-        <w:tc>
-          <w:p>
-            <w:pPr>
-              <w:pStyle w:val="Compact"/>
-              <w:jc w:val="center"/>
-            </w:pPr>
-            <w:r>
-              <w:t xml:space="preserve">-49.33</w:t>
-            </w:r>
-          </w:p>
-        </w:tc>
-        <w:tc>
-          <w:p>
-            <w:pPr>
-              <w:pStyle w:val="Compact"/>
-              <w:jc w:val="center"/>
-            </w:pPr>
-            <w:r>
-              <w:t xml:space="preserve">-45.93</w:t>
-            </w:r>
-          </w:p>
-        </w:tc>
-        <w:tc>
-          <w:p>
-            <w:pPr>
-              <w:pStyle w:val="Compact"/>
-              <w:jc w:val="center"/>
-            </w:pPr>
-            <w:r>
-              <w:t xml:space="preserve">0.1215</w:t>
-            </w:r>
-          </w:p>
-        </w:tc>
-        <w:tc>
-          <w:p>
-            <w:pPr>
-              <w:pStyle w:val="Compact"/>
-              <w:jc w:val="center"/>
-            </w:pPr>
-            <w:r>
-              <w:t xml:space="preserve">21</w:t>
-            </w:r>
-          </w:p>
-        </w:tc>
-      </w:tr>
-      <w:tr>
-        <w:tc>
-          <w:p>
-            <w:pPr>
-              <w:pStyle w:val="Compact"/>
-              <w:jc w:val="center"/>
-            </w:pPr>
-            <w:r>
-              <w:t xml:space="preserve">2</w:t>
-            </w:r>
-          </w:p>
-        </w:tc>
-        <w:tc>
-          <w:p>
-            <w:pPr>
-              <w:pStyle w:val="Compact"/>
-              <w:jc w:val="center"/>
-            </w:pPr>
-            <w:r>
-              <w:t xml:space="preserve">15.47</w:t>
-            </w:r>
-          </w:p>
-        </w:tc>
-        <w:tc>
-          <w:p>
-            <w:pPr>
-              <w:pStyle w:val="Compact"/>
-              <w:jc w:val="center"/>
-            </w:pPr>
-            <w:r>
-              <w:t xml:space="preserve">-24.94</w:t>
-            </w:r>
-          </w:p>
-        </w:tc>
-        <w:tc>
-          <w:p>
-            <w:pPr>
-              <w:pStyle w:val="Compact"/>
-              <w:jc w:val="center"/>
-            </w:pPr>
-            <w:r>
-              <w:t xml:space="preserve">-24.03</w:t>
-            </w:r>
-          </w:p>
-        </w:tc>
-        <w:tc>
-          <w:p>
-            <w:pPr>
-              <w:pStyle w:val="Compact"/>
-              <w:jc w:val="center"/>
-            </w:pPr>
-            <w:r>
-              <w:t xml:space="preserve">0.02653</w:t>
-            </w:r>
-          </w:p>
-        </w:tc>
-        <w:tc>
-          <w:p>
-            <w:pPr>
-              <w:pStyle w:val="Compact"/>
-              <w:jc w:val="center"/>
-            </w:pPr>
-            <w:r>
-              <w:t xml:space="preserve">8</w:t>
-            </w:r>
-          </w:p>
-        </w:tc>
-      </w:tr>
-      <w:tr>
-        <w:tc>
-          <w:p>
-            <w:pPr>
-              <w:pStyle w:val="Compact"/>
-              <w:jc w:val="center"/>
-            </w:pPr>
-            <w:r>
-              <w:t xml:space="preserve">2</w:t>
-            </w:r>
-          </w:p>
-        </w:tc>
-        <w:tc>
-          <w:p>
-            <w:pPr>
-              <w:pStyle w:val="Compact"/>
-              <w:jc w:val="center"/>
-            </w:pPr>
-            <w:r>
-              <w:t xml:space="preserve">12.56</w:t>
-            </w:r>
-          </w:p>
-        </w:tc>
-        <w:tc>
-          <w:p>
-            <w:pPr>
-              <w:pStyle w:val="Compact"/>
-              <w:jc w:val="center"/>
-            </w:pPr>
-            <w:r>
-              <w:t xml:space="preserve">-19.12</w:t>
-            </w:r>
-          </w:p>
-        </w:tc>
-        <w:tc>
-          <w:p>
-            <w:pPr>
-              <w:pStyle w:val="Compact"/>
-              <w:jc w:val="center"/>
-            </w:pPr>
-            <w:r>
-              <w:t xml:space="preserve">-20.29</w:t>
-            </w:r>
-          </w:p>
-        </w:tc>
-        <w:tc>
-          <w:p>
-            <w:pPr>
-              <w:pStyle w:val="Compact"/>
-              <w:jc w:val="center"/>
-            </w:pPr>
-            <w:r>
-              <w:t xml:space="preserve">0.001925</w:t>
-            </w:r>
-          </w:p>
-        </w:tc>
-        <w:tc>
-          <w:p>
-            <w:pPr>
-              <w:pStyle w:val="Compact"/>
-              <w:jc w:val="center"/>
-            </w:pPr>
-            <w:r>
-              <w:t xml:space="preserve">3</w:t>
+              <w:t xml:space="preserve">17.17</w:t>
+            </w:r>
+          </w:p>
+        </w:tc>
+        <w:tc>
+          <w:p>
+            <w:pPr>
+              <w:pStyle w:val="Compact"/>
+              <w:jc w:val="center"/>
+            </w:pPr>
+            <w:r>
+              <w:t xml:space="preserve">-28.34</w:t>
+            </w:r>
+          </w:p>
+        </w:tc>
+        <w:tc>
+          <w:p>
+            <w:pPr>
+              <w:pStyle w:val="Compact"/>
+              <w:jc w:val="center"/>
+            </w:pPr>
+            <w:r>
+              <w:t xml:space="preserve">-27.75</w:t>
+            </w:r>
+          </w:p>
+        </w:tc>
+        <w:tc>
+          <w:p>
+            <w:pPr>
+              <w:pStyle w:val="Compact"/>
+              <w:jc w:val="center"/>
+            </w:pPr>
+            <w:r>
+              <w:t xml:space="preserve">0.0116</w:t>
+            </w:r>
+          </w:p>
+        </w:tc>
+        <w:tc>
+          <w:p>
+            <w:pPr>
+              <w:pStyle w:val="Compact"/>
+              <w:jc w:val="center"/>
+            </w:pPr>
+            <w:r>
+              <w:t xml:space="preserve">7</w:t>
             </w:r>
           </w:p>
         </w:tc>
@@ -3176,7 +2632,7 @@
               <w:jc w:val="center"/>
             </w:pPr>
             <w:r>
-              <w:t xml:space="preserve">South Korea</w:t>
+              <w:t xml:space="preserve">Japan</w:t>
             </w:r>
           </w:p>
         </w:tc>
@@ -3198,53 +2654,53 @@
               <w:jc w:val="center"/>
             </w:pPr>
             <w:r>
-              <w:t xml:space="preserve">-1.582</w:t>
-            </w:r>
-          </w:p>
-        </w:tc>
-        <w:tc>
-          <w:p>
-            <w:pPr>
-              <w:pStyle w:val="Compact"/>
-              <w:jc w:val="center"/>
-            </w:pPr>
-            <w:r>
-              <w:t xml:space="preserve">0.03071</w:t>
-            </w:r>
-          </w:p>
-        </w:tc>
-        <w:tc>
-          <w:p>
-            <w:pPr>
-              <w:pStyle w:val="Compact"/>
-              <w:jc w:val="center"/>
-            </w:pPr>
-            <w:r>
-              <w:t xml:space="preserve">-51.5</w:t>
-            </w:r>
-          </w:p>
-        </w:tc>
-        <w:tc>
-          <w:p>
-            <w:pPr>
-              <w:pStyle w:val="Compact"/>
-              <w:jc w:val="center"/>
-            </w:pPr>
-            <w:r>
-              <w:t xml:space="preserve">1.368e-23</w:t>
-            </w:r>
-          </w:p>
-        </w:tc>
-      </w:tr>
-      <w:tr>
-        <w:tc>
-          <w:p>
-            <w:pPr>
-              <w:pStyle w:val="Compact"/>
-              <w:jc w:val="center"/>
-            </w:pPr>
-            <w:r>
-              <w:t xml:space="preserve">South Korea</w:t>
+              <w:t xml:space="preserve">-1.959</w:t>
+            </w:r>
+          </w:p>
+        </w:tc>
+        <w:tc>
+          <w:p>
+            <w:pPr>
+              <w:pStyle w:val="Compact"/>
+              <w:jc w:val="center"/>
+            </w:pPr>
+            <w:r>
+              <w:t xml:space="preserve">0.02502</w:t>
+            </w:r>
+          </w:p>
+        </w:tc>
+        <w:tc>
+          <w:p>
+            <w:pPr>
+              <w:pStyle w:val="Compact"/>
+              <w:jc w:val="center"/>
+            </w:pPr>
+            <w:r>
+              <w:t xml:space="preserve">-78.27</w:t>
+            </w:r>
+          </w:p>
+        </w:tc>
+        <w:tc>
+          <w:p>
+            <w:pPr>
+              <w:pStyle w:val="Compact"/>
+              <w:jc w:val="center"/>
+            </w:pPr>
+            <w:r>
+              <w:t xml:space="preserve">1.462e-11</w:t>
+            </w:r>
+          </w:p>
+        </w:tc>
+      </w:tr>
+      <w:tr>
+        <w:tc>
+          <w:p>
+            <w:pPr>
+              <w:pStyle w:val="Compact"/>
+              <w:jc w:val="center"/>
+            </w:pPr>
+            <w:r>
+              <w:t xml:space="preserve">Japan</w:t>
             </w:r>
           </w:p>
         </w:tc>
@@ -3266,312 +2722,40 @@
               <w:jc w:val="center"/>
             </w:pPr>
             <w:r>
-              <w:t xml:space="preserve">0.0424</w:t>
-            </w:r>
-          </w:p>
-        </w:tc>
-        <w:tc>
-          <w:p>
-            <w:pPr>
-              <w:pStyle w:val="Compact"/>
-              <w:jc w:val="center"/>
-            </w:pPr>
-            <w:r>
-              <w:t xml:space="preserve">0.002391</w:t>
-            </w:r>
-          </w:p>
-        </w:tc>
-        <w:tc>
-          <w:p>
-            <w:pPr>
-              <w:pStyle w:val="Compact"/>
-              <w:jc w:val="center"/>
-            </w:pPr>
-            <w:r>
-              <w:t xml:space="preserve">17.73</w:t>
-            </w:r>
-          </w:p>
-        </w:tc>
-        <w:tc>
-          <w:p>
-            <w:pPr>
-              <w:pStyle w:val="Compact"/>
-              <w:jc w:val="center"/>
-            </w:pPr>
-            <w:r>
-              <w:t xml:space="preserve">4.095e-14</w:t>
-            </w:r>
-          </w:p>
-        </w:tc>
-      </w:tr>
-      <w:tr>
-        <w:tc>
-          <w:p>
-            <w:pPr>
-              <w:pStyle w:val="Compact"/>
-              <w:jc w:val="center"/>
-            </w:pPr>
-            <w:r>
-              <w:t xml:space="preserve">Spain</w:t>
-            </w:r>
-          </w:p>
-        </w:tc>
-        <w:tc>
-          <w:p>
-            <w:pPr>
-              <w:pStyle w:val="Compact"/>
-              <w:jc w:val="center"/>
-            </w:pPr>
-            <w:r>
-              <w:t xml:space="preserve">(Intercept)</w:t>
-            </w:r>
-          </w:p>
-        </w:tc>
-        <w:tc>
-          <w:p>
-            <w:pPr>
-              <w:pStyle w:val="Compact"/>
-              <w:jc w:val="center"/>
-            </w:pPr>
-            <w:r>
-              <w:t xml:space="preserve">-1.249</w:t>
-            </w:r>
-          </w:p>
-        </w:tc>
-        <w:tc>
-          <w:p>
-            <w:pPr>
-              <w:pStyle w:val="Compact"/>
-              <w:jc w:val="center"/>
-            </w:pPr>
-            <w:r>
-              <w:t xml:space="preserve">0.03385</w:t>
-            </w:r>
-          </w:p>
-        </w:tc>
-        <w:tc>
-          <w:p>
-            <w:pPr>
-              <w:pStyle w:val="Compact"/>
-              <w:jc w:val="center"/>
-            </w:pPr>
-            <w:r>
-              <w:t xml:space="preserve">-36.92</w:t>
-            </w:r>
-          </w:p>
-        </w:tc>
-        <w:tc>
-          <w:p>
-            <w:pPr>
-              <w:pStyle w:val="Compact"/>
-              <w:jc w:val="center"/>
-            </w:pPr>
-            <w:r>
-              <w:t xml:space="preserve">3.18e-10</w:t>
-            </w:r>
-          </w:p>
-        </w:tc>
-      </w:tr>
-      <w:tr>
-        <w:tc>
-          <w:p>
-            <w:pPr>
-              <w:pStyle w:val="Compact"/>
-              <w:jc w:val="center"/>
-            </w:pPr>
-            <w:r>
-              <w:t xml:space="preserve">Spain</w:t>
-            </w:r>
-          </w:p>
-        </w:tc>
-        <w:tc>
-          <w:p>
-            <w:pPr>
-              <w:pStyle w:val="Compact"/>
-              <w:jc w:val="center"/>
-            </w:pPr>
-            <w:r>
-              <w:t xml:space="preserve">Days</w:t>
-            </w:r>
-          </w:p>
-        </w:tc>
-        <w:tc>
-          <w:p>
-            <w:pPr>
-              <w:pStyle w:val="Compact"/>
-              <w:jc w:val="center"/>
-            </w:pPr>
-            <w:r>
-              <w:t xml:space="preserve">0.156</w:t>
-            </w:r>
-          </w:p>
-        </w:tc>
-        <w:tc>
-          <w:p>
-            <w:pPr>
-              <w:pStyle w:val="Compact"/>
-              <w:jc w:val="center"/>
-            </w:pPr>
-            <w:r>
-              <w:t xml:space="preserve">0.00634</w:t>
-            </w:r>
-          </w:p>
-        </w:tc>
-        <w:tc>
-          <w:p>
-            <w:pPr>
-              <w:pStyle w:val="Compact"/>
-              <w:jc w:val="center"/>
-            </w:pPr>
-            <w:r>
-              <w:t xml:space="preserve">24.61</w:t>
-            </w:r>
-          </w:p>
-        </w:tc>
-        <w:tc>
-          <w:p>
-            <w:pPr>
-              <w:pStyle w:val="Compact"/>
-              <w:jc w:val="center"/>
-            </w:pPr>
-            <w:r>
-              <w:t xml:space="preserve">7.949e-09</w:t>
-            </w:r>
-          </w:p>
-        </w:tc>
-      </w:tr>
-      <w:tr>
-        <w:tc>
-          <w:p>
-            <w:pPr>
-              <w:pStyle w:val="Compact"/>
-              <w:jc w:val="center"/>
-            </w:pPr>
-            <w:r>
-              <w:t xml:space="preserve">Switzerland</w:t>
-            </w:r>
-          </w:p>
-        </w:tc>
-        <w:tc>
-          <w:p>
-            <w:pPr>
-              <w:pStyle w:val="Compact"/>
-              <w:jc w:val="center"/>
-            </w:pPr>
-            <w:r>
-              <w:t xml:space="preserve">(Intercept)</w:t>
-            </w:r>
-          </w:p>
-        </w:tc>
-        <w:tc>
-          <w:p>
-            <w:pPr>
-              <w:pStyle w:val="Compact"/>
-              <w:jc w:val="center"/>
-            </w:pPr>
-            <w:r>
-              <w:t xml:space="preserve">-0.8951</w:t>
-            </w:r>
-          </w:p>
-        </w:tc>
-        <w:tc>
-          <w:p>
-            <w:pPr>
-              <w:pStyle w:val="Compact"/>
-              <w:jc w:val="center"/>
-            </w:pPr>
-            <w:r>
-              <w:t xml:space="preserve">0.01962</w:t>
-            </w:r>
-          </w:p>
-        </w:tc>
-        <w:tc>
-          <w:p>
-            <w:pPr>
-              <w:pStyle w:val="Compact"/>
-              <w:jc w:val="center"/>
-            </w:pPr>
-            <w:r>
-              <w:t xml:space="preserve">-45.61</w:t>
-            </w:r>
-          </w:p>
-        </w:tc>
-        <w:tc>
-          <w:p>
-            <w:pPr>
-              <w:pStyle w:val="Compact"/>
-              <w:jc w:val="center"/>
-            </w:pPr>
-            <w:r>
-              <w:t xml:space="preserve">2.32e-05</w:t>
-            </w:r>
-          </w:p>
-        </w:tc>
-      </w:tr>
-      <w:tr>
-        <w:tc>
-          <w:p>
-            <w:pPr>
-              <w:pStyle w:val="Compact"/>
-              <w:jc w:val="center"/>
-            </w:pPr>
-            <w:r>
-              <w:t xml:space="preserve">Switzerland</w:t>
-            </w:r>
-          </w:p>
-        </w:tc>
-        <w:tc>
-          <w:p>
-            <w:pPr>
-              <w:pStyle w:val="Compact"/>
-              <w:jc w:val="center"/>
-            </w:pPr>
-            <w:r>
-              <w:t xml:space="preserve">Days</w:t>
-            </w:r>
-          </w:p>
-        </w:tc>
-        <w:tc>
-          <w:p>
-            <w:pPr>
-              <w:pStyle w:val="Compact"/>
-              <w:jc w:val="center"/>
-            </w:pPr>
-            <w:r>
-              <w:t xml:space="preserve">0.07265</w:t>
-            </w:r>
-          </w:p>
-        </w:tc>
-        <w:tc>
-          <w:p>
-            <w:pPr>
-              <w:pStyle w:val="Compact"/>
-              <w:jc w:val="center"/>
-            </w:pPr>
-            <w:r>
-              <w:t xml:space="preserve">0.008011</w:t>
-            </w:r>
-          </w:p>
-        </w:tc>
-        <w:tc>
-          <w:p>
-            <w:pPr>
-              <w:pStyle w:val="Compact"/>
-              <w:jc w:val="center"/>
-            </w:pPr>
-            <w:r>
-              <w:t xml:space="preserve">9.068</w:t>
-            </w:r>
-          </w:p>
-        </w:tc>
-        <w:tc>
-          <w:p>
-            <w:pPr>
-              <w:pStyle w:val="Compact"/>
-              <w:jc w:val="center"/>
-            </w:pPr>
-            <w:r>
-              <w:t xml:space="preserve">0.002833</w:t>
+              <w:t xml:space="preserve">0.04568</w:t>
+            </w:r>
+          </w:p>
+        </w:tc>
+        <w:tc>
+          <w:p>
+            <w:pPr>
+              <w:pStyle w:val="Compact"/>
+              <w:jc w:val="center"/>
+            </w:pPr>
+            <w:r>
+              <w:t xml:space="preserve">0.005256</w:t>
+            </w:r>
+          </w:p>
+        </w:tc>
+        <w:tc>
+          <w:p>
+            <w:pPr>
+              <w:pStyle w:val="Compact"/>
+              <w:jc w:val="center"/>
+            </w:pPr>
+            <w:r>
+              <w:t xml:space="preserve">8.691</w:t>
+            </w:r>
+          </w:p>
+        </w:tc>
+        <w:tc>
+          <w:p>
+            <w:pPr>
+              <w:pStyle w:val="Compact"/>
+              <w:jc w:val="center"/>
+            </w:pPr>
+            <w:r>
+              <w:t xml:space="preserve">5.352e-05</w:t>
             </w:r>
           </w:p>
         </w:tc>
@@ -4191,198 +3375,62 @@
               <w:jc w:val="center"/>
             </w:pPr>
             <w:r>
-              <w:t xml:space="preserve">South Korea</w:t>
-            </w:r>
-          </w:p>
-        </w:tc>
-        <w:tc>
-          <w:p>
-            <w:pPr>
-              <w:pStyle w:val="Compact"/>
-              <w:jc w:val="center"/>
-            </w:pPr>
-            <w:r>
-              <w:t xml:space="preserve">0.9374</w:t>
-            </w:r>
-          </w:p>
-        </w:tc>
-        <w:tc>
-          <w:p>
-            <w:pPr>
-              <w:pStyle w:val="Compact"/>
-              <w:jc w:val="center"/>
-            </w:pPr>
-            <w:r>
-              <w:t xml:space="preserve">0.9344</w:t>
-            </w:r>
-          </w:p>
-        </w:tc>
-        <w:tc>
-          <w:p>
-            <w:pPr>
-              <w:pStyle w:val="Compact"/>
-              <w:jc w:val="center"/>
-            </w:pPr>
-            <w:r>
-              <w:t xml:space="preserve">0.07605</w:t>
-            </w:r>
-          </w:p>
-        </w:tc>
-        <w:tc>
-          <w:p>
-            <w:pPr>
-              <w:pStyle w:val="Compact"/>
-              <w:jc w:val="center"/>
-            </w:pPr>
-            <w:r>
-              <w:t xml:space="preserve">314.5</w:t>
-            </w:r>
-          </w:p>
-        </w:tc>
-        <w:tc>
-          <w:p>
-            <w:pPr>
-              <w:pStyle w:val="Compact"/>
-              <w:jc w:val="center"/>
-            </w:pPr>
-            <w:r>
-              <w:t xml:space="preserve">4.095e-14</w:t>
-            </w:r>
-          </w:p>
-        </w:tc>
-      </w:tr>
-      <w:tr>
-        <w:tc>
-          <w:p>
-            <w:pPr>
-              <w:pStyle w:val="Compact"/>
-              <w:jc w:val="center"/>
-            </w:pPr>
-            <w:r>
-              <w:t xml:space="preserve">Spain</w:t>
-            </w:r>
-          </w:p>
-        </w:tc>
-        <w:tc>
-          <w:p>
-            <w:pPr>
-              <w:pStyle w:val="Compact"/>
-              <w:jc w:val="center"/>
-            </w:pPr>
-            <w:r>
-              <w:t xml:space="preserve">0.987</w:t>
-            </w:r>
-          </w:p>
-        </w:tc>
-        <w:tc>
-          <w:p>
-            <w:pPr>
-              <w:pStyle w:val="Compact"/>
-              <w:jc w:val="center"/>
-            </w:pPr>
-            <w:r>
-              <w:t xml:space="preserve">0.9853</w:t>
-            </w:r>
-          </w:p>
-        </w:tc>
-        <w:tc>
-          <w:p>
-            <w:pPr>
-              <w:pStyle w:val="Compact"/>
-              <w:jc w:val="center"/>
-            </w:pPr>
-            <w:r>
-              <w:t xml:space="preserve">0.05759</w:t>
-            </w:r>
-          </w:p>
-        </w:tc>
-        <w:tc>
-          <w:p>
-            <w:pPr>
-              <w:pStyle w:val="Compact"/>
-              <w:jc w:val="center"/>
-            </w:pPr>
-            <w:r>
-              <w:t xml:space="preserve">605.5</w:t>
-            </w:r>
-          </w:p>
-        </w:tc>
-        <w:tc>
-          <w:p>
-            <w:pPr>
-              <w:pStyle w:val="Compact"/>
-              <w:jc w:val="center"/>
-            </w:pPr>
-            <w:r>
-              <w:t xml:space="preserve">7.949e-09</w:t>
-            </w:r>
-          </w:p>
-        </w:tc>
-      </w:tr>
-      <w:tr>
-        <w:tc>
-          <w:p>
-            <w:pPr>
-              <w:pStyle w:val="Compact"/>
-              <w:jc w:val="center"/>
-            </w:pPr>
-            <w:r>
-              <w:t xml:space="preserve">Switzerland</w:t>
-            </w:r>
-          </w:p>
-        </w:tc>
-        <w:tc>
-          <w:p>
-            <w:pPr>
-              <w:pStyle w:val="Compact"/>
-              <w:jc w:val="center"/>
-            </w:pPr>
-            <w:r>
-              <w:t xml:space="preserve">0.9648</w:t>
-            </w:r>
-          </w:p>
-        </w:tc>
-        <w:tc>
-          <w:p>
-            <w:pPr>
-              <w:pStyle w:val="Compact"/>
-              <w:jc w:val="center"/>
-            </w:pPr>
-            <w:r>
-              <w:t xml:space="preserve">0.9531</w:t>
-            </w:r>
-          </w:p>
-        </w:tc>
-        <w:tc>
-          <w:p>
-            <w:pPr>
-              <w:pStyle w:val="Compact"/>
-              <w:jc w:val="center"/>
-            </w:pPr>
-            <w:r>
-              <w:t xml:space="preserve">0.02533</w:t>
-            </w:r>
-          </w:p>
-        </w:tc>
-        <w:tc>
-          <w:p>
-            <w:pPr>
-              <w:pStyle w:val="Compact"/>
-              <w:jc w:val="center"/>
-            </w:pPr>
-            <w:r>
-              <w:t xml:space="preserve">82.23</w:t>
-            </w:r>
-          </w:p>
-        </w:tc>
-        <w:tc>
-          <w:p>
-            <w:pPr>
-              <w:pStyle w:val="Compact"/>
-              <w:jc w:val="center"/>
-            </w:pPr>
-            <w:r>
-              <w:t xml:space="preserve">0.002833</w:t>
+              <w:t xml:space="preserve">Japan</w:t>
+            </w:r>
+          </w:p>
+        </w:tc>
+        <w:tc>
+          <w:p>
+            <w:pPr>
+              <w:pStyle w:val="Compact"/>
+              <w:jc w:val="center"/>
+            </w:pPr>
+            <w:r>
+              <w:t xml:space="preserve">0.9152</w:t>
+            </w:r>
+          </w:p>
+        </w:tc>
+        <w:tc>
+          <w:p>
+            <w:pPr>
+              <w:pStyle w:val="Compact"/>
+              <w:jc w:val="center"/>
+            </w:pPr>
+            <w:r>
+              <w:t xml:space="preserve">0.9031</w:t>
+            </w:r>
+          </w:p>
+        </w:tc>
+        <w:tc>
+          <w:p>
+            <w:pPr>
+              <w:pStyle w:val="Compact"/>
+              <w:jc w:val="center"/>
+            </w:pPr>
+            <w:r>
+              <w:t xml:space="preserve">0.04071</w:t>
+            </w:r>
+          </w:p>
+        </w:tc>
+        <w:tc>
+          <w:p>
+            <w:pPr>
+              <w:pStyle w:val="Compact"/>
+              <w:jc w:val="center"/>
+            </w:pPr>
+            <w:r>
+              <w:t xml:space="preserve">75.53</w:t>
+            </w:r>
+          </w:p>
+        </w:tc>
+        <w:tc>
+          <w:p>
+            <w:pPr>
+              <w:pStyle w:val="Compact"/>
+              <w:jc w:val="center"/>
+            </w:pPr>
+            <w:r>
+              <w:t xml:space="preserve">5.352e-05</w:t>
             </w:r>
           </w:p>
         </w:tc>
@@ -4868,187 +3916,51 @@
               <w:jc w:val="center"/>
             </w:pPr>
             <w:r>
-              <w:t xml:space="preserve">27.67</w:t>
-            </w:r>
-          </w:p>
-        </w:tc>
-        <w:tc>
-          <w:p>
-            <w:pPr>
-              <w:pStyle w:val="Compact"/>
-              <w:jc w:val="center"/>
-            </w:pPr>
-            <w:r>
-              <w:t xml:space="preserve">-49.33</w:t>
-            </w:r>
-          </w:p>
-        </w:tc>
-        <w:tc>
-          <w:p>
-            <w:pPr>
-              <w:pStyle w:val="Compact"/>
-              <w:jc w:val="center"/>
-            </w:pPr>
-            <w:r>
-              <w:t xml:space="preserve">-45.93</w:t>
-            </w:r>
-          </w:p>
-        </w:tc>
-        <w:tc>
-          <w:p>
-            <w:pPr>
-              <w:pStyle w:val="Compact"/>
-              <w:jc w:val="center"/>
-            </w:pPr>
-            <w:r>
-              <w:t xml:space="preserve">0.1215</w:t>
-            </w:r>
-          </w:p>
-        </w:tc>
-        <w:tc>
-          <w:p>
-            <w:pPr>
-              <w:pStyle w:val="Compact"/>
-              <w:jc w:val="center"/>
-            </w:pPr>
-            <w:r>
-              <w:t xml:space="preserve">21</w:t>
-            </w:r>
-          </w:p>
-        </w:tc>
-      </w:tr>
-      <w:tr>
-        <w:tc>
-          <w:p>
-            <w:pPr>
-              <w:pStyle w:val="Compact"/>
-              <w:jc w:val="center"/>
-            </w:pPr>
-            <w:r>
-              <w:t xml:space="preserve">2</w:t>
-            </w:r>
-          </w:p>
-        </w:tc>
-        <w:tc>
-          <w:p>
-            <w:pPr>
-              <w:pStyle w:val="Compact"/>
-              <w:jc w:val="center"/>
-            </w:pPr>
-            <w:r>
-              <w:t xml:space="preserve">15.47</w:t>
-            </w:r>
-          </w:p>
-        </w:tc>
-        <w:tc>
-          <w:p>
-            <w:pPr>
-              <w:pStyle w:val="Compact"/>
-              <w:jc w:val="center"/>
-            </w:pPr>
-            <w:r>
-              <w:t xml:space="preserve">-24.94</w:t>
-            </w:r>
-          </w:p>
-        </w:tc>
-        <w:tc>
-          <w:p>
-            <w:pPr>
-              <w:pStyle w:val="Compact"/>
-              <w:jc w:val="center"/>
-            </w:pPr>
-            <w:r>
-              <w:t xml:space="preserve">-24.03</w:t>
-            </w:r>
-          </w:p>
-        </w:tc>
-        <w:tc>
-          <w:p>
-            <w:pPr>
-              <w:pStyle w:val="Compact"/>
-              <w:jc w:val="center"/>
-            </w:pPr>
-            <w:r>
-              <w:t xml:space="preserve">0.02653</w:t>
-            </w:r>
-          </w:p>
-        </w:tc>
-        <w:tc>
-          <w:p>
-            <w:pPr>
-              <w:pStyle w:val="Compact"/>
-              <w:jc w:val="center"/>
-            </w:pPr>
-            <w:r>
-              <w:t xml:space="preserve">8</w:t>
-            </w:r>
-          </w:p>
-        </w:tc>
-      </w:tr>
-      <w:tr>
-        <w:tc>
-          <w:p>
-            <w:pPr>
-              <w:pStyle w:val="Compact"/>
-              <w:jc w:val="center"/>
-            </w:pPr>
-            <w:r>
-              <w:t xml:space="preserve">2</w:t>
-            </w:r>
-          </w:p>
-        </w:tc>
-        <w:tc>
-          <w:p>
-            <w:pPr>
-              <w:pStyle w:val="Compact"/>
-              <w:jc w:val="center"/>
-            </w:pPr>
-            <w:r>
-              <w:t xml:space="preserve">12.56</w:t>
-            </w:r>
-          </w:p>
-        </w:tc>
-        <w:tc>
-          <w:p>
-            <w:pPr>
-              <w:pStyle w:val="Compact"/>
-              <w:jc w:val="center"/>
-            </w:pPr>
-            <w:r>
-              <w:t xml:space="preserve">-19.12</w:t>
-            </w:r>
-          </w:p>
-        </w:tc>
-        <w:tc>
-          <w:p>
-            <w:pPr>
-              <w:pStyle w:val="Compact"/>
-              <w:jc w:val="center"/>
-            </w:pPr>
-            <w:r>
-              <w:t xml:space="preserve">-20.29</w:t>
-            </w:r>
-          </w:p>
-        </w:tc>
-        <w:tc>
-          <w:p>
-            <w:pPr>
-              <w:pStyle w:val="Compact"/>
-              <w:jc w:val="center"/>
-            </w:pPr>
-            <w:r>
-              <w:t xml:space="preserve">0.001925</w:t>
-            </w:r>
-          </w:p>
-        </w:tc>
-        <w:tc>
-          <w:p>
-            <w:pPr>
-              <w:pStyle w:val="Compact"/>
-              <w:jc w:val="center"/>
-            </w:pPr>
-            <w:r>
-              <w:t xml:space="preserve">3</w:t>
+              <w:t xml:space="preserve">17.17</w:t>
+            </w:r>
+          </w:p>
+        </w:tc>
+        <w:tc>
+          <w:p>
+            <w:pPr>
+              <w:pStyle w:val="Compact"/>
+              <w:jc w:val="center"/>
+            </w:pPr>
+            <w:r>
+              <w:t xml:space="preserve">-28.34</w:t>
+            </w:r>
+          </w:p>
+        </w:tc>
+        <w:tc>
+          <w:p>
+            <w:pPr>
+              <w:pStyle w:val="Compact"/>
+              <w:jc w:val="center"/>
+            </w:pPr>
+            <w:r>
+              <w:t xml:space="preserve">-27.75</w:t>
+            </w:r>
+          </w:p>
+        </w:tc>
+        <w:tc>
+          <w:p>
+            <w:pPr>
+              <w:pStyle w:val="Compact"/>
+              <w:jc w:val="center"/>
+            </w:pPr>
+            <w:r>
+              <w:t xml:space="preserve">0.0116</w:t>
+            </w:r>
+          </w:p>
+        </w:tc>
+        <w:tc>
+          <w:p>
+            <w:pPr>
+              <w:pStyle w:val="Compact"/>
+              <w:jc w:val="center"/>
+            </w:pPr>
+            <w:r>
+              <w:t xml:space="preserve">7</w:t>
             </w:r>
           </w:p>
         </w:tc>
@@ -5736,7 +4648,7 @@
               <w:jc w:val="center"/>
             </w:pPr>
             <w:r>
-              <w:t xml:space="preserve">Portugal</w:t>
+              <w:t xml:space="preserve">Japan</w:t>
             </w:r>
           </w:p>
         </w:tc>
@@ -5758,53 +4670,53 @@
               <w:jc w:val="center"/>
             </w:pPr>
             <w:r>
-              <w:t xml:space="preserve">2.07</w:t>
-            </w:r>
-          </w:p>
-        </w:tc>
-        <w:tc>
-          <w:p>
-            <w:pPr>
-              <w:pStyle w:val="Compact"/>
-              <w:jc w:val="center"/>
-            </w:pPr>
-            <w:r>
-              <w:t xml:space="preserve">0.01261</w:t>
-            </w:r>
-          </w:p>
-        </w:tc>
-        <w:tc>
-          <w:p>
-            <w:pPr>
-              <w:pStyle w:val="Compact"/>
-              <w:jc w:val="center"/>
-            </w:pPr>
-            <w:r>
-              <w:t xml:space="preserve">164.1</w:t>
-            </w:r>
-          </w:p>
-        </w:tc>
-        <w:tc>
-          <w:p>
-            <w:pPr>
-              <w:pStyle w:val="Compact"/>
-              <w:jc w:val="center"/>
-            </w:pPr>
-            <w:r>
-              <w:t xml:space="preserve">8.273e-09</w:t>
-            </w:r>
-          </w:p>
-        </w:tc>
-      </w:tr>
-      <w:tr>
-        <w:tc>
-          <w:p>
-            <w:pPr>
-              <w:pStyle w:val="Compact"/>
-              <w:jc w:val="center"/>
-            </w:pPr>
-            <w:r>
-              <w:t xml:space="preserve">Portugal</w:t>
+              <w:t xml:space="preserve">2.08</w:t>
+            </w:r>
+          </w:p>
+        </w:tc>
+        <w:tc>
+          <w:p>
+            <w:pPr>
+              <w:pStyle w:val="Compact"/>
+              <w:jc w:val="center"/>
+            </w:pPr>
+            <w:r>
+              <w:t xml:space="preserve">0.01239</w:t>
+            </w:r>
+          </w:p>
+        </w:tc>
+        <w:tc>
+          <w:p>
+            <w:pPr>
+              <w:pStyle w:val="Compact"/>
+              <w:jc w:val="center"/>
+            </w:pPr>
+            <w:r>
+              <w:t xml:space="preserve">167.8</w:t>
+            </w:r>
+          </w:p>
+        </w:tc>
+        <w:tc>
+          <w:p>
+            <w:pPr>
+              <w:pStyle w:val="Compact"/>
+              <w:jc w:val="center"/>
+            </w:pPr>
+            <w:r>
+              <w:t xml:space="preserve">1.117e-39</w:t>
+            </w:r>
+          </w:p>
+        </w:tc>
+      </w:tr>
+      <w:tr>
+        <w:tc>
+          <w:p>
+            <w:pPr>
+              <w:pStyle w:val="Compact"/>
+              <w:jc w:val="center"/>
+            </w:pPr>
+            <w:r>
+              <w:t xml:space="preserve">Japan</w:t>
             </w:r>
           </w:p>
         </w:tc>
@@ -5826,448 +4738,40 @@
               <w:jc w:val="center"/>
             </w:pPr>
             <w:r>
-              <w:t xml:space="preserve">0.1484</w:t>
-            </w:r>
-          </w:p>
-        </w:tc>
-        <w:tc>
-          <w:p>
-            <w:pPr>
-              <w:pStyle w:val="Compact"/>
-              <w:jc w:val="center"/>
-            </w:pPr>
-            <w:r>
-              <w:t xml:space="preserve">0.004166</w:t>
-            </w:r>
-          </w:p>
-        </w:tc>
-        <w:tc>
-          <w:p>
-            <w:pPr>
-              <w:pStyle w:val="Compact"/>
-              <w:jc w:val="center"/>
-            </w:pPr>
-            <w:r>
-              <w:t xml:space="preserve">35.61</w:t>
-            </w:r>
-          </w:p>
-        </w:tc>
-        <w:tc>
-          <w:p>
-            <w:pPr>
-              <w:pStyle w:val="Compact"/>
-              <w:jc w:val="center"/>
-            </w:pPr>
-            <w:r>
-              <w:t xml:space="preserve">3.713e-06</w:t>
-            </w:r>
-          </w:p>
-        </w:tc>
-      </w:tr>
-      <w:tr>
-        <w:tc>
-          <w:p>
-            <w:pPr>
-              <w:pStyle w:val="Compact"/>
-              <w:jc w:val="center"/>
-            </w:pPr>
-            <w:r>
-              <w:t xml:space="preserve">South Korea</w:t>
-            </w:r>
-          </w:p>
-        </w:tc>
-        <w:tc>
-          <w:p>
-            <w:pPr>
-              <w:pStyle w:val="Compact"/>
-              <w:jc w:val="center"/>
-            </w:pPr>
-            <w:r>
-              <w:t xml:space="preserve">(Intercept)</w:t>
-            </w:r>
-          </w:p>
-        </w:tc>
-        <w:tc>
-          <w:p>
-            <w:pPr>
-              <w:pStyle w:val="Compact"/>
-              <w:jc w:val="center"/>
-            </w:pPr>
-            <w:r>
-              <w:t xml:space="preserve">2.835</w:t>
-            </w:r>
-          </w:p>
-        </w:tc>
-        <w:tc>
-          <w:p>
-            <w:pPr>
-              <w:pStyle w:val="Compact"/>
-              <w:jc w:val="center"/>
-            </w:pPr>
-            <w:r>
-              <w:t xml:space="preserve">0.08598</w:t>
-            </w:r>
-          </w:p>
-        </w:tc>
-        <w:tc>
-          <w:p>
-            <w:pPr>
-              <w:pStyle w:val="Compact"/>
-              <w:jc w:val="center"/>
-            </w:pPr>
-            <w:r>
-              <w:t xml:space="preserve">32.97</w:t>
-            </w:r>
-          </w:p>
-        </w:tc>
-        <w:tc>
-          <w:p>
-            <w:pPr>
-              <w:pStyle w:val="Compact"/>
-              <w:jc w:val="center"/>
-            </w:pPr>
-            <w:r>
-              <w:t xml:space="preserve">9.643e-23</w:t>
-            </w:r>
-          </w:p>
-        </w:tc>
-      </w:tr>
-      <w:tr>
-        <w:tc>
-          <w:p>
-            <w:pPr>
-              <w:pStyle w:val="Compact"/>
-              <w:jc w:val="center"/>
-            </w:pPr>
-            <w:r>
-              <w:t xml:space="preserve">South Korea</w:t>
-            </w:r>
-          </w:p>
-        </w:tc>
-        <w:tc>
-          <w:p>
-            <w:pPr>
-              <w:pStyle w:val="Compact"/>
-              <w:jc w:val="center"/>
-            </w:pPr>
-            <w:r>
-              <w:t xml:space="preserve">Days</w:t>
-            </w:r>
-          </w:p>
-        </w:tc>
-        <w:tc>
-          <w:p>
-            <w:pPr>
-              <w:pStyle w:val="Compact"/>
-              <w:jc w:val="center"/>
-            </w:pPr>
-            <w:r>
-              <w:t xml:space="preserve">0.05228</w:t>
-            </w:r>
-          </w:p>
-        </w:tc>
-        <w:tc>
-          <w:p>
-            <w:pPr>
-              <w:pStyle w:val="Compact"/>
-              <w:jc w:val="center"/>
-            </w:pPr>
-            <w:r>
-              <w:t xml:space="preserve">0.005465</w:t>
-            </w:r>
-          </w:p>
-        </w:tc>
-        <w:tc>
-          <w:p>
-            <w:pPr>
-              <w:pStyle w:val="Compact"/>
-              <w:jc w:val="center"/>
-            </w:pPr>
-            <w:r>
-              <w:t xml:space="preserve">9.567</w:t>
-            </w:r>
-          </w:p>
-        </w:tc>
-        <w:tc>
-          <w:p>
-            <w:pPr>
-              <w:pStyle w:val="Compact"/>
-              <w:jc w:val="center"/>
-            </w:pPr>
-            <w:r>
-              <w:t xml:space="preserve">5.287e-10</w:t>
-            </w:r>
-          </w:p>
-        </w:tc>
-      </w:tr>
-      <w:tr>
-        <w:tc>
-          <w:p>
-            <w:pPr>
-              <w:pStyle w:val="Compact"/>
-              <w:jc w:val="center"/>
-            </w:pPr>
-            <w:r>
-              <w:t xml:space="preserve">Spain</w:t>
-            </w:r>
-          </w:p>
-        </w:tc>
-        <w:tc>
-          <w:p>
-            <w:pPr>
-              <w:pStyle w:val="Compact"/>
-              <w:jc w:val="center"/>
-            </w:pPr>
-            <w:r>
-              <w:t xml:space="preserve">(Intercept)</w:t>
-            </w:r>
-          </w:p>
-        </w:tc>
-        <w:tc>
-          <w:p>
-            <w:pPr>
-              <w:pStyle w:val="Compact"/>
-              <w:jc w:val="center"/>
-            </w:pPr>
-            <w:r>
-              <w:t xml:space="preserve">2.038</w:t>
-            </w:r>
-          </w:p>
-        </w:tc>
-        <w:tc>
-          <w:p>
-            <w:pPr>
-              <w:pStyle w:val="Compact"/>
-              <w:jc w:val="center"/>
-            </w:pPr>
-            <w:r>
-              <w:t xml:space="preserve">0.03065</w:t>
-            </w:r>
-          </w:p>
-        </w:tc>
-        <w:tc>
-          <w:p>
-            <w:pPr>
-              <w:pStyle w:val="Compact"/>
-              <w:jc w:val="center"/>
-            </w:pPr>
-            <w:r>
-              <w:t xml:space="preserve">66.49</w:t>
-            </w:r>
-          </w:p>
-        </w:tc>
-        <w:tc>
-          <w:p>
-            <w:pPr>
-              <w:pStyle w:val="Compact"/>
-              <w:jc w:val="center"/>
-            </w:pPr>
-            <w:r>
-              <w:t xml:space="preserve">5.972e-20</w:t>
-            </w:r>
-          </w:p>
-        </w:tc>
-      </w:tr>
-      <w:tr>
-        <w:tc>
-          <w:p>
-            <w:pPr>
-              <w:pStyle w:val="Compact"/>
-              <w:jc w:val="center"/>
-            </w:pPr>
-            <w:r>
-              <w:t xml:space="preserve">Spain</w:t>
-            </w:r>
-          </w:p>
-        </w:tc>
-        <w:tc>
-          <w:p>
-            <w:pPr>
-              <w:pStyle w:val="Compact"/>
-              <w:jc w:val="center"/>
-            </w:pPr>
-            <w:r>
-              <w:t xml:space="preserve">Days</w:t>
-            </w:r>
-          </w:p>
-        </w:tc>
-        <w:tc>
-          <w:p>
-            <w:pPr>
-              <w:pStyle w:val="Compact"/>
-              <w:jc w:val="center"/>
-            </w:pPr>
-            <w:r>
-              <w:t xml:space="preserve">0.1384</w:t>
-            </w:r>
-          </w:p>
-        </w:tc>
-        <w:tc>
-          <w:p>
-            <w:pPr>
-              <w:pStyle w:val="Compact"/>
-              <w:jc w:val="center"/>
-            </w:pPr>
-            <w:r>
-              <w:t xml:space="preserve">0.003267</w:t>
-            </w:r>
-          </w:p>
-        </w:tc>
-        <w:tc>
-          <w:p>
-            <w:pPr>
-              <w:pStyle w:val="Compact"/>
-              <w:jc w:val="center"/>
-            </w:pPr>
-            <w:r>
-              <w:t xml:space="preserve">42.36</w:t>
-            </w:r>
-          </w:p>
-        </w:tc>
-        <w:tc>
-          <w:p>
-            <w:pPr>
-              <w:pStyle w:val="Compact"/>
-              <w:jc w:val="center"/>
-            </w:pPr>
-            <w:r>
-              <w:t xml:space="preserve">4.989e-17</w:t>
-            </w:r>
-          </w:p>
-        </w:tc>
-      </w:tr>
-      <w:tr>
-        <w:tc>
-          <w:p>
-            <w:pPr>
-              <w:pStyle w:val="Compact"/>
-              <w:jc w:val="center"/>
-            </w:pPr>
-            <w:r>
-              <w:t xml:space="preserve">Switzerland</w:t>
-            </w:r>
-          </w:p>
-        </w:tc>
-        <w:tc>
-          <w:p>
-            <w:pPr>
-              <w:pStyle w:val="Compact"/>
-              <w:jc w:val="center"/>
-            </w:pPr>
-            <w:r>
-              <w:t xml:space="preserve">(Intercept)</w:t>
-            </w:r>
-          </w:p>
-        </w:tc>
-        <w:tc>
-          <w:p>
-            <w:pPr>
-              <w:pStyle w:val="Compact"/>
-              <w:jc w:val="center"/>
-            </w:pPr>
-            <w:r>
-              <w:t xml:space="preserve">2.31</w:t>
-            </w:r>
-          </w:p>
-        </w:tc>
-        <w:tc>
-          <w:p>
-            <w:pPr>
-              <w:pStyle w:val="Compact"/>
-              <w:jc w:val="center"/>
-            </w:pPr>
-            <w:r>
-              <w:t xml:space="preserve">0.02233</w:t>
-            </w:r>
-          </w:p>
-        </w:tc>
-        <w:tc>
-          <w:p>
-            <w:pPr>
-              <w:pStyle w:val="Compact"/>
-              <w:jc w:val="center"/>
-            </w:pPr>
-            <w:r>
-              <w:t xml:space="preserve">103.4</w:t>
-            </w:r>
-          </w:p>
-        </w:tc>
-        <w:tc>
-          <w:p>
-            <w:pPr>
-              <w:pStyle w:val="Compact"/>
-              <w:jc w:val="center"/>
-            </w:pPr>
-            <w:r>
-              <w:t xml:space="preserve">8.63e-18</w:t>
-            </w:r>
-          </w:p>
-        </w:tc>
-      </w:tr>
-      <w:tr>
-        <w:tc>
-          <w:p>
-            <w:pPr>
-              <w:pStyle w:val="Compact"/>
-              <w:jc w:val="center"/>
-            </w:pPr>
-            <w:r>
-              <w:t xml:space="preserve">Switzerland</w:t>
-            </w:r>
-          </w:p>
-        </w:tc>
-        <w:tc>
-          <w:p>
-            <w:pPr>
-              <w:pStyle w:val="Compact"/>
-              <w:jc w:val="center"/>
-            </w:pPr>
-            <w:r>
-              <w:t xml:space="preserve">Days</w:t>
-            </w:r>
-          </w:p>
-        </w:tc>
-        <w:tc>
-          <w:p>
-            <w:pPr>
-              <w:pStyle w:val="Compact"/>
-              <w:jc w:val="center"/>
-            </w:pPr>
-            <w:r>
-              <w:t xml:space="preserve">0.1026</w:t>
-            </w:r>
-          </w:p>
-        </w:tc>
-        <w:tc>
-          <w:p>
-            <w:pPr>
-              <w:pStyle w:val="Compact"/>
-              <w:jc w:val="center"/>
-            </w:pPr>
-            <w:r>
-              <w:t xml:space="preserve">0.003159</w:t>
-            </w:r>
-          </w:p>
-        </w:tc>
-        <w:tc>
-          <w:p>
-            <w:pPr>
-              <w:pStyle w:val="Compact"/>
-              <w:jc w:val="center"/>
-            </w:pPr>
-            <w:r>
-              <w:t xml:space="preserve">32.5</w:t>
-            </w:r>
-          </w:p>
-        </w:tc>
-        <w:tc>
-          <w:p>
-            <w:pPr>
-              <w:pStyle w:val="Compact"/>
-              <w:jc w:val="center"/>
-            </w:pPr>
-            <w:r>
-              <w:t xml:space="preserve">2.793e-12</w:t>
+              <w:t xml:space="preserve">0.03597</w:t>
+            </w:r>
+          </w:p>
+        </w:tc>
+        <w:tc>
+          <w:p>
+            <w:pPr>
+              <w:pStyle w:val="Compact"/>
+              <w:jc w:val="center"/>
+            </w:pPr>
+            <w:r>
+              <w:t xml:space="preserve">0.0008178</w:t>
+            </w:r>
+          </w:p>
+        </w:tc>
+        <w:tc>
+          <w:p>
+            <w:pPr>
+              <w:pStyle w:val="Compact"/>
+              <w:jc w:val="center"/>
+            </w:pPr>
+            <w:r>
+              <w:t xml:space="preserve">43.99</w:t>
+            </w:r>
+          </w:p>
+        </w:tc>
+        <w:tc>
+          <w:p>
+            <w:pPr>
+              <w:pStyle w:val="Compact"/>
+              <w:jc w:val="center"/>
+            </w:pPr>
+            <w:r>
+              <w:t xml:space="preserve">3.329e-25</w:t>
             </w:r>
           </w:p>
         </w:tc>
@@ -6887,266 +5391,62 @@
               <w:jc w:val="center"/>
             </w:pPr>
             <w:r>
-              <w:t xml:space="preserve">Portugal</w:t>
-            </w:r>
-          </w:p>
-        </w:tc>
-        <w:tc>
-          <w:p>
-            <w:pPr>
-              <w:pStyle w:val="Compact"/>
-              <w:jc w:val="center"/>
-            </w:pPr>
-            <w:r>
-              <w:t xml:space="preserve">0.9969</w:t>
-            </w:r>
-          </w:p>
-        </w:tc>
-        <w:tc>
-          <w:p>
-            <w:pPr>
-              <w:pStyle w:val="Compact"/>
-              <w:jc w:val="center"/>
-            </w:pPr>
-            <w:r>
-              <w:t xml:space="preserve">0.9961</w:t>
-            </w:r>
-          </w:p>
-        </w:tc>
-        <w:tc>
-          <w:p>
-            <w:pPr>
-              <w:pStyle w:val="Compact"/>
-              <w:jc w:val="center"/>
-            </w:pPr>
-            <w:r>
-              <w:t xml:space="preserve">0.01743</w:t>
-            </w:r>
-          </w:p>
-        </w:tc>
-        <w:tc>
-          <w:p>
-            <w:pPr>
-              <w:pStyle w:val="Compact"/>
-              <w:jc w:val="center"/>
-            </w:pPr>
-            <w:r>
-              <w:t xml:space="preserve">1268</w:t>
-            </w:r>
-          </w:p>
-        </w:tc>
-        <w:tc>
-          <w:p>
-            <w:pPr>
-              <w:pStyle w:val="Compact"/>
-              <w:jc w:val="center"/>
-            </w:pPr>
-            <w:r>
-              <w:t xml:space="preserve">3.713e-06</w:t>
-            </w:r>
-          </w:p>
-        </w:tc>
-      </w:tr>
-      <w:tr>
-        <w:tc>
-          <w:p>
-            <w:pPr>
-              <w:pStyle w:val="Compact"/>
-              <w:jc w:val="center"/>
-            </w:pPr>
-            <w:r>
-              <w:t xml:space="preserve">South Korea</w:t>
-            </w:r>
-          </w:p>
-        </w:tc>
-        <w:tc>
-          <w:p>
-            <w:pPr>
-              <w:pStyle w:val="Compact"/>
-              <w:jc w:val="center"/>
-            </w:pPr>
-            <w:r>
-              <w:t xml:space="preserve">0.7788</w:t>
-            </w:r>
-          </w:p>
-        </w:tc>
-        <w:tc>
-          <w:p>
-            <w:pPr>
-              <w:pStyle w:val="Compact"/>
-              <w:jc w:val="center"/>
-            </w:pPr>
-            <w:r>
-              <w:t xml:space="preserve">0.7703</w:t>
-            </w:r>
-          </w:p>
-        </w:tc>
-        <w:tc>
-          <w:p>
-            <w:pPr>
-              <w:pStyle w:val="Compact"/>
-              <w:jc w:val="center"/>
-            </w:pPr>
-            <w:r>
-              <w:t xml:space="preserve">0.2336</w:t>
-            </w:r>
-          </w:p>
-        </w:tc>
-        <w:tc>
-          <w:p>
-            <w:pPr>
-              <w:pStyle w:val="Compact"/>
-              <w:jc w:val="center"/>
-            </w:pPr>
-            <w:r>
-              <w:t xml:space="preserve">91.53</w:t>
-            </w:r>
-          </w:p>
-        </w:tc>
-        <w:tc>
-          <w:p>
-            <w:pPr>
-              <w:pStyle w:val="Compact"/>
-              <w:jc w:val="center"/>
-            </w:pPr>
-            <w:r>
-              <w:t xml:space="preserve">5.287e-10</w:t>
-            </w:r>
-          </w:p>
-        </w:tc>
-      </w:tr>
-      <w:tr>
-        <w:tc>
-          <w:p>
-            <w:pPr>
-              <w:pStyle w:val="Compact"/>
-              <w:jc w:val="center"/>
-            </w:pPr>
-            <w:r>
-              <w:t xml:space="preserve">Spain</w:t>
-            </w:r>
-          </w:p>
-        </w:tc>
-        <w:tc>
-          <w:p>
-            <w:pPr>
-              <w:pStyle w:val="Compact"/>
-              <w:jc w:val="center"/>
-            </w:pPr>
-            <w:r>
-              <w:t xml:space="preserve">0.9917</w:t>
-            </w:r>
-          </w:p>
-        </w:tc>
-        <w:tc>
-          <w:p>
-            <w:pPr>
-              <w:pStyle w:val="Compact"/>
-              <w:jc w:val="center"/>
-            </w:pPr>
-            <w:r>
-              <w:t xml:space="preserve">0.9912</w:t>
-            </w:r>
-          </w:p>
-        </w:tc>
-        <w:tc>
-          <w:p>
-            <w:pPr>
-              <w:pStyle w:val="Compact"/>
-              <w:jc w:val="center"/>
-            </w:pPr>
-            <w:r>
-              <w:t xml:space="preserve">0.06599</w:t>
-            </w:r>
-          </w:p>
-        </w:tc>
-        <w:tc>
-          <w:p>
-            <w:pPr>
-              <w:pStyle w:val="Compact"/>
-              <w:jc w:val="center"/>
-            </w:pPr>
-            <w:r>
-              <w:t xml:space="preserve">1794</w:t>
-            </w:r>
-          </w:p>
-        </w:tc>
-        <w:tc>
-          <w:p>
-            <w:pPr>
-              <w:pStyle w:val="Compact"/>
-              <w:jc w:val="center"/>
-            </w:pPr>
-            <w:r>
-              <w:t xml:space="preserve">4.989e-17</w:t>
-            </w:r>
-          </w:p>
-        </w:tc>
-      </w:tr>
-      <w:tr>
-        <w:tc>
-          <w:p>
-            <w:pPr>
-              <w:pStyle w:val="Compact"/>
-              <w:jc w:val="center"/>
-            </w:pPr>
-            <w:r>
-              <w:t xml:space="preserve">Switzerland</w:t>
-            </w:r>
-          </w:p>
-        </w:tc>
-        <w:tc>
-          <w:p>
-            <w:pPr>
-              <w:pStyle w:val="Compact"/>
-              <w:jc w:val="center"/>
-            </w:pPr>
-            <w:r>
-              <w:t xml:space="preserve">0.9897</w:t>
-            </w:r>
-          </w:p>
-        </w:tc>
-        <w:tc>
-          <w:p>
-            <w:pPr>
-              <w:pStyle w:val="Compact"/>
-              <w:jc w:val="center"/>
-            </w:pPr>
-            <w:r>
-              <w:t xml:space="preserve">0.9888</w:t>
-            </w:r>
-          </w:p>
-        </w:tc>
-        <w:tc>
-          <w:p>
-            <w:pPr>
-              <w:pStyle w:val="Compact"/>
-              <w:jc w:val="center"/>
-            </w:pPr>
-            <w:r>
-              <w:t xml:space="preserve">0.04261</w:t>
-            </w:r>
-          </w:p>
-        </w:tc>
-        <w:tc>
-          <w:p>
-            <w:pPr>
-              <w:pStyle w:val="Compact"/>
-              <w:jc w:val="center"/>
-            </w:pPr>
-            <w:r>
-              <w:t xml:space="preserve">1056</w:t>
-            </w:r>
-          </w:p>
-        </w:tc>
-        <w:tc>
-          <w:p>
-            <w:pPr>
-              <w:pStyle w:val="Compact"/>
-              <w:jc w:val="center"/>
-            </w:pPr>
-            <w:r>
-              <w:t xml:space="preserve">2.793e-12</w:t>
+              <w:t xml:space="preserve">Japan</w:t>
+            </w:r>
+          </w:p>
+        </w:tc>
+        <w:tc>
+          <w:p>
+            <w:pPr>
+              <w:pStyle w:val="Compact"/>
+              <w:jc w:val="center"/>
+            </w:pPr>
+            <w:r>
+              <w:t xml:space="preserve">0.9872</w:t>
+            </w:r>
+          </w:p>
+        </w:tc>
+        <w:tc>
+          <w:p>
+            <w:pPr>
+              <w:pStyle w:val="Compact"/>
+              <w:jc w:val="center"/>
+            </w:pPr>
+            <w:r>
+              <w:t xml:space="preserve">0.9867</w:t>
+            </w:r>
+          </w:p>
+        </w:tc>
+        <w:tc>
+          <w:p>
+            <w:pPr>
+              <w:pStyle w:val="Compact"/>
+              <w:jc w:val="center"/>
+            </w:pPr>
+            <w:r>
+              <w:t xml:space="preserve">0.0331</w:t>
+            </w:r>
+          </w:p>
+        </w:tc>
+        <w:tc>
+          <w:p>
+            <w:pPr>
+              <w:pStyle w:val="Compact"/>
+              <w:jc w:val="center"/>
+            </w:pPr>
+            <w:r>
+              <w:t xml:space="preserve">1935</w:t>
+            </w:r>
+          </w:p>
+        </w:tc>
+        <w:tc>
+          <w:p>
+            <w:pPr>
+              <w:pStyle w:val="Compact"/>
+              <w:jc w:val="center"/>
+            </w:pPr>
+            <w:r>
+              <w:t xml:space="preserve">3.329e-25</w:t>
             </w:r>
           </w:p>
         </w:tc>
@@ -7632,255 +5932,51 @@
               <w:jc w:val="center"/>
             </w:pPr>
             <w:r>
-              <w:t xml:space="preserve">17</w:t>
-            </w:r>
-          </w:p>
-        </w:tc>
-        <w:tc>
-          <w:p>
-            <w:pPr>
-              <w:pStyle w:val="Compact"/>
-              <w:jc w:val="center"/>
-            </w:pPr>
-            <w:r>
-              <w:t xml:space="preserve">-28</w:t>
-            </w:r>
-          </w:p>
-        </w:tc>
-        <w:tc>
-          <w:p>
-            <w:pPr>
-              <w:pStyle w:val="Compact"/>
-              <w:jc w:val="center"/>
-            </w:pPr>
-            <w:r>
-              <w:t xml:space="preserve">-28.63</w:t>
-            </w:r>
-          </w:p>
-        </w:tc>
-        <w:tc>
-          <w:p>
-            <w:pPr>
-              <w:pStyle w:val="Compact"/>
-              <w:jc w:val="center"/>
-            </w:pPr>
-            <w:r>
-              <w:t xml:space="preserve">0.001215</w:t>
-            </w:r>
-          </w:p>
-        </w:tc>
-        <w:tc>
-          <w:p>
-            <w:pPr>
-              <w:pStyle w:val="Compact"/>
-              <w:jc w:val="center"/>
-            </w:pPr>
-            <w:r>
-              <w:t xml:space="preserve">4</w:t>
-            </w:r>
-          </w:p>
-        </w:tc>
-      </w:tr>
-      <w:tr>
-        <w:tc>
-          <w:p>
-            <w:pPr>
-              <w:pStyle w:val="Compact"/>
-              <w:jc w:val="center"/>
-            </w:pPr>
-            <w:r>
-              <w:t xml:space="preserve">2</w:t>
-            </w:r>
-          </w:p>
-        </w:tc>
-        <w:tc>
-          <w:p>
-            <w:pPr>
-              <w:pStyle w:val="Compact"/>
-              <w:jc w:val="center"/>
-            </w:pPr>
-            <w:r>
-              <w:t xml:space="preserve">2.023</w:t>
-            </w:r>
-          </w:p>
-        </w:tc>
-        <w:tc>
-          <w:p>
-            <w:pPr>
-              <w:pStyle w:val="Compact"/>
-              <w:jc w:val="center"/>
-            </w:pPr>
-            <w:r>
-              <w:t xml:space="preserve">1.953</w:t>
-            </w:r>
-          </w:p>
-        </w:tc>
-        <w:tc>
-          <w:p>
-            <w:pPr>
-              <w:pStyle w:val="Compact"/>
-              <w:jc w:val="center"/>
-            </w:pPr>
-            <w:r>
-              <w:t xml:space="preserve">5.95</w:t>
-            </w:r>
-          </w:p>
-        </w:tc>
-        <w:tc>
-          <w:p>
-            <w:pPr>
-              <w:pStyle w:val="Compact"/>
-              <w:jc w:val="center"/>
-            </w:pPr>
-            <w:r>
-              <w:t xml:space="preserve">1.419</w:t>
-            </w:r>
-          </w:p>
-        </w:tc>
-        <w:tc>
-          <w:p>
-            <w:pPr>
-              <w:pStyle w:val="Compact"/>
-              <w:jc w:val="center"/>
-            </w:pPr>
-            <w:r>
-              <w:t xml:space="preserve">26</w:t>
-            </w:r>
-          </w:p>
-        </w:tc>
-      </w:tr>
-      <w:tr>
-        <w:tc>
-          <w:p>
-            <w:pPr>
-              <w:pStyle w:val="Compact"/>
-              <w:jc w:val="center"/>
-            </w:pPr>
-            <w:r>
-              <w:t xml:space="preserve">2</w:t>
-            </w:r>
-          </w:p>
-        </w:tc>
-        <w:tc>
-          <w:p>
-            <w:pPr>
-              <w:pStyle w:val="Compact"/>
-              <w:jc w:val="center"/>
-            </w:pPr>
-            <w:r>
-              <w:t xml:space="preserve">23.15</w:t>
-            </w:r>
-          </w:p>
-        </w:tc>
-        <w:tc>
-          <w:p>
-            <w:pPr>
-              <w:pStyle w:val="Compact"/>
-              <w:jc w:val="center"/>
-            </w:pPr>
-            <w:r>
-              <w:t xml:space="preserve">-40.3</w:t>
-            </w:r>
-          </w:p>
-        </w:tc>
-        <w:tc>
-          <w:p>
-            <w:pPr>
-              <w:pStyle w:val="Compact"/>
-              <w:jc w:val="center"/>
-            </w:pPr>
-            <w:r>
-              <w:t xml:space="preserve">-37.8</w:t>
-            </w:r>
-          </w:p>
-        </w:tc>
-        <w:tc>
-          <w:p>
-            <w:pPr>
-              <w:pStyle w:val="Compact"/>
-              <w:jc w:val="center"/>
-            </w:pPr>
-            <w:r>
-              <w:t xml:space="preserve">0.06532</w:t>
-            </w:r>
-          </w:p>
-        </w:tc>
-        <w:tc>
-          <w:p>
-            <w:pPr>
-              <w:pStyle w:val="Compact"/>
-              <w:jc w:val="center"/>
-            </w:pPr>
-            <w:r>
-              <w:t xml:space="preserve">15</w:t>
-            </w:r>
-          </w:p>
-        </w:tc>
-      </w:tr>
-      <w:tr>
-        <w:tc>
-          <w:p>
-            <w:pPr>
-              <w:pStyle w:val="Compact"/>
-              <w:jc w:val="center"/>
-            </w:pPr>
-            <w:r>
-              <w:t xml:space="preserve">2</w:t>
-            </w:r>
-          </w:p>
-        </w:tc>
-        <w:tc>
-          <w:p>
-            <w:pPr>
-              <w:pStyle w:val="Compact"/>
-              <w:jc w:val="center"/>
-            </w:pPr>
-            <w:r>
-              <w:t xml:space="preserve">23.66</w:t>
-            </w:r>
-          </w:p>
-        </w:tc>
-        <w:tc>
-          <w:p>
-            <w:pPr>
-              <w:pStyle w:val="Compact"/>
-              <w:jc w:val="center"/>
-            </w:pPr>
-            <w:r>
-              <w:t xml:space="preserve">-41.33</w:t>
-            </w:r>
-          </w:p>
-        </w:tc>
-        <w:tc>
-          <w:p>
-            <w:pPr>
-              <w:pStyle w:val="Compact"/>
-              <w:jc w:val="center"/>
-            </w:pPr>
-            <w:r>
-              <w:t xml:space="preserve">-39.63</w:t>
-            </w:r>
-          </w:p>
-        </w:tc>
-        <w:tc>
-          <w:p>
-            <w:pPr>
-              <w:pStyle w:val="Compact"/>
-              <w:jc w:val="center"/>
-            </w:pPr>
-            <w:r>
-              <w:t xml:space="preserve">0.01997</w:t>
-            </w:r>
-          </w:p>
-        </w:tc>
-        <w:tc>
-          <w:p>
-            <w:pPr>
-              <w:pStyle w:val="Compact"/>
-              <w:jc w:val="center"/>
-            </w:pPr>
-            <w:r>
-              <w:t xml:space="preserve">11</w:t>
+              <w:t xml:space="preserve">54.75</w:t>
+            </w:r>
+          </w:p>
+        </w:tc>
+        <w:tc>
+          <w:p>
+            <w:pPr>
+              <w:pStyle w:val="Compact"/>
+              <w:jc w:val="center"/>
+            </w:pPr>
+            <w:r>
+              <w:t xml:space="preserve">-103.5</w:t>
+            </w:r>
+          </w:p>
+        </w:tc>
+        <w:tc>
+          <w:p>
+            <w:pPr>
+              <w:pStyle w:val="Compact"/>
+              <w:jc w:val="center"/>
+            </w:pPr>
+            <w:r>
+              <w:t xml:space="preserve">-99.62</w:t>
+            </w:r>
+          </w:p>
+        </w:tc>
+        <w:tc>
+          <w:p>
+            <w:pPr>
+              <w:pStyle w:val="Compact"/>
+              <w:jc w:val="center"/>
+            </w:pPr>
+            <w:r>
+              <w:t xml:space="preserve">0.02738</w:t>
+            </w:r>
+          </w:p>
+        </w:tc>
+        <w:tc>
+          <w:p>
+            <w:pPr>
+              <w:pStyle w:val="Compact"/>
+              <w:jc w:val="center"/>
+            </w:pPr>
+            <w:r>
+              <w:t xml:space="preserve">25</w:t>
             </w:r>
           </w:p>
         </w:tc>
@@ -8568,7 +6664,7 @@
               <w:jc w:val="center"/>
             </w:pPr>
             <w:r>
-              <w:t xml:space="preserve">South Korea</w:t>
+              <w:t xml:space="preserve">Japan</w:t>
             </w:r>
           </w:p>
         </w:tc>
@@ -8590,53 +6686,53 @@
               <w:jc w:val="center"/>
             </w:pPr>
             <w:r>
-              <w:t xml:space="preserve">-1.582</w:t>
-            </w:r>
-          </w:p>
-        </w:tc>
-        <w:tc>
-          <w:p>
-            <w:pPr>
-              <w:pStyle w:val="Compact"/>
-              <w:jc w:val="center"/>
-            </w:pPr>
-            <w:r>
-              <w:t xml:space="preserve">0.03071</w:t>
-            </w:r>
-          </w:p>
-        </w:tc>
-        <w:tc>
-          <w:p>
-            <w:pPr>
-              <w:pStyle w:val="Compact"/>
-              <w:jc w:val="center"/>
-            </w:pPr>
-            <w:r>
-              <w:t xml:space="preserve">-51.5</w:t>
-            </w:r>
-          </w:p>
-        </w:tc>
-        <w:tc>
-          <w:p>
-            <w:pPr>
-              <w:pStyle w:val="Compact"/>
-              <w:jc w:val="center"/>
-            </w:pPr>
-            <w:r>
-              <w:t xml:space="preserve">1.368e-23</w:t>
-            </w:r>
-          </w:p>
-        </w:tc>
-      </w:tr>
-      <w:tr>
-        <w:tc>
-          <w:p>
-            <w:pPr>
-              <w:pStyle w:val="Compact"/>
-              <w:jc w:val="center"/>
-            </w:pPr>
-            <w:r>
-              <w:t xml:space="preserve">South Korea</w:t>
+              <w:t xml:space="preserve">-1.959</w:t>
+            </w:r>
+          </w:p>
+        </w:tc>
+        <w:tc>
+          <w:p>
+            <w:pPr>
+              <w:pStyle w:val="Compact"/>
+              <w:jc w:val="center"/>
+            </w:pPr>
+            <w:r>
+              <w:t xml:space="preserve">0.02502</w:t>
+            </w:r>
+          </w:p>
+        </w:tc>
+        <w:tc>
+          <w:p>
+            <w:pPr>
+              <w:pStyle w:val="Compact"/>
+              <w:jc w:val="center"/>
+            </w:pPr>
+            <w:r>
+              <w:t xml:space="preserve">-78.27</w:t>
+            </w:r>
+          </w:p>
+        </w:tc>
+        <w:tc>
+          <w:p>
+            <w:pPr>
+              <w:pStyle w:val="Compact"/>
+              <w:jc w:val="center"/>
+            </w:pPr>
+            <w:r>
+              <w:t xml:space="preserve">1.462e-11</w:t>
+            </w:r>
+          </w:p>
+        </w:tc>
+      </w:tr>
+      <w:tr>
+        <w:tc>
+          <w:p>
+            <w:pPr>
+              <w:pStyle w:val="Compact"/>
+              <w:jc w:val="center"/>
+            </w:pPr>
+            <w:r>
+              <w:t xml:space="preserve">Japan</w:t>
             </w:r>
           </w:p>
         </w:tc>
@@ -8658,312 +6754,40 @@
               <w:jc w:val="center"/>
             </w:pPr>
             <w:r>
-              <w:t xml:space="preserve">0.0424</w:t>
-            </w:r>
-          </w:p>
-        </w:tc>
-        <w:tc>
-          <w:p>
-            <w:pPr>
-              <w:pStyle w:val="Compact"/>
-              <w:jc w:val="center"/>
-            </w:pPr>
-            <w:r>
-              <w:t xml:space="preserve">0.002391</w:t>
-            </w:r>
-          </w:p>
-        </w:tc>
-        <w:tc>
-          <w:p>
-            <w:pPr>
-              <w:pStyle w:val="Compact"/>
-              <w:jc w:val="center"/>
-            </w:pPr>
-            <w:r>
-              <w:t xml:space="preserve">17.73</w:t>
-            </w:r>
-          </w:p>
-        </w:tc>
-        <w:tc>
-          <w:p>
-            <w:pPr>
-              <w:pStyle w:val="Compact"/>
-              <w:jc w:val="center"/>
-            </w:pPr>
-            <w:r>
-              <w:t xml:space="preserve">4.095e-14</w:t>
-            </w:r>
-          </w:p>
-        </w:tc>
-      </w:tr>
-      <w:tr>
-        <w:tc>
-          <w:p>
-            <w:pPr>
-              <w:pStyle w:val="Compact"/>
-              <w:jc w:val="center"/>
-            </w:pPr>
-            <w:r>
-              <w:t xml:space="preserve">Spain</w:t>
-            </w:r>
-          </w:p>
-        </w:tc>
-        <w:tc>
-          <w:p>
-            <w:pPr>
-              <w:pStyle w:val="Compact"/>
-              <w:jc w:val="center"/>
-            </w:pPr>
-            <w:r>
-              <w:t xml:space="preserve">(Intercept)</w:t>
-            </w:r>
-          </w:p>
-        </w:tc>
-        <w:tc>
-          <w:p>
-            <w:pPr>
-              <w:pStyle w:val="Compact"/>
-              <w:jc w:val="center"/>
-            </w:pPr>
-            <w:r>
-              <w:t xml:space="preserve">-1.249</w:t>
-            </w:r>
-          </w:p>
-        </w:tc>
-        <w:tc>
-          <w:p>
-            <w:pPr>
-              <w:pStyle w:val="Compact"/>
-              <w:jc w:val="center"/>
-            </w:pPr>
-            <w:r>
-              <w:t xml:space="preserve">0.03385</w:t>
-            </w:r>
-          </w:p>
-        </w:tc>
-        <w:tc>
-          <w:p>
-            <w:pPr>
-              <w:pStyle w:val="Compact"/>
-              <w:jc w:val="center"/>
-            </w:pPr>
-            <w:r>
-              <w:t xml:space="preserve">-36.92</w:t>
-            </w:r>
-          </w:p>
-        </w:tc>
-        <w:tc>
-          <w:p>
-            <w:pPr>
-              <w:pStyle w:val="Compact"/>
-              <w:jc w:val="center"/>
-            </w:pPr>
-            <w:r>
-              <w:t xml:space="preserve">3.18e-10</w:t>
-            </w:r>
-          </w:p>
-        </w:tc>
-      </w:tr>
-      <w:tr>
-        <w:tc>
-          <w:p>
-            <w:pPr>
-              <w:pStyle w:val="Compact"/>
-              <w:jc w:val="center"/>
-            </w:pPr>
-            <w:r>
-              <w:t xml:space="preserve">Spain</w:t>
-            </w:r>
-          </w:p>
-        </w:tc>
-        <w:tc>
-          <w:p>
-            <w:pPr>
-              <w:pStyle w:val="Compact"/>
-              <w:jc w:val="center"/>
-            </w:pPr>
-            <w:r>
-              <w:t xml:space="preserve">Days</w:t>
-            </w:r>
-          </w:p>
-        </w:tc>
-        <w:tc>
-          <w:p>
-            <w:pPr>
-              <w:pStyle w:val="Compact"/>
-              <w:jc w:val="center"/>
-            </w:pPr>
-            <w:r>
-              <w:t xml:space="preserve">0.156</w:t>
-            </w:r>
-          </w:p>
-        </w:tc>
-        <w:tc>
-          <w:p>
-            <w:pPr>
-              <w:pStyle w:val="Compact"/>
-              <w:jc w:val="center"/>
-            </w:pPr>
-            <w:r>
-              <w:t xml:space="preserve">0.00634</w:t>
-            </w:r>
-          </w:p>
-        </w:tc>
-        <w:tc>
-          <w:p>
-            <w:pPr>
-              <w:pStyle w:val="Compact"/>
-              <w:jc w:val="center"/>
-            </w:pPr>
-            <w:r>
-              <w:t xml:space="preserve">24.61</w:t>
-            </w:r>
-          </w:p>
-        </w:tc>
-        <w:tc>
-          <w:p>
-            <w:pPr>
-              <w:pStyle w:val="Compact"/>
-              <w:jc w:val="center"/>
-            </w:pPr>
-            <w:r>
-              <w:t xml:space="preserve">7.949e-09</w:t>
-            </w:r>
-          </w:p>
-        </w:tc>
-      </w:tr>
-      <w:tr>
-        <w:tc>
-          <w:p>
-            <w:pPr>
-              <w:pStyle w:val="Compact"/>
-              <w:jc w:val="center"/>
-            </w:pPr>
-            <w:r>
-              <w:t xml:space="preserve">Switzerland</w:t>
-            </w:r>
-          </w:p>
-        </w:tc>
-        <w:tc>
-          <w:p>
-            <w:pPr>
-              <w:pStyle w:val="Compact"/>
-              <w:jc w:val="center"/>
-            </w:pPr>
-            <w:r>
-              <w:t xml:space="preserve">(Intercept)</w:t>
-            </w:r>
-          </w:p>
-        </w:tc>
-        <w:tc>
-          <w:p>
-            <w:pPr>
-              <w:pStyle w:val="Compact"/>
-              <w:jc w:val="center"/>
-            </w:pPr>
-            <w:r>
-              <w:t xml:space="preserve">-0.8951</w:t>
-            </w:r>
-          </w:p>
-        </w:tc>
-        <w:tc>
-          <w:p>
-            <w:pPr>
-              <w:pStyle w:val="Compact"/>
-              <w:jc w:val="center"/>
-            </w:pPr>
-            <w:r>
-              <w:t xml:space="preserve">0.01962</w:t>
-            </w:r>
-          </w:p>
-        </w:tc>
-        <w:tc>
-          <w:p>
-            <w:pPr>
-              <w:pStyle w:val="Compact"/>
-              <w:jc w:val="center"/>
-            </w:pPr>
-            <w:r>
-              <w:t xml:space="preserve">-45.61</w:t>
-            </w:r>
-          </w:p>
-        </w:tc>
-        <w:tc>
-          <w:p>
-            <w:pPr>
-              <w:pStyle w:val="Compact"/>
-              <w:jc w:val="center"/>
-            </w:pPr>
-            <w:r>
-              <w:t xml:space="preserve">2.32e-05</w:t>
-            </w:r>
-          </w:p>
-        </w:tc>
-      </w:tr>
-      <w:tr>
-        <w:tc>
-          <w:p>
-            <w:pPr>
-              <w:pStyle w:val="Compact"/>
-              <w:jc w:val="center"/>
-            </w:pPr>
-            <w:r>
-              <w:t xml:space="preserve">Switzerland</w:t>
-            </w:r>
-          </w:p>
-        </w:tc>
-        <w:tc>
-          <w:p>
-            <w:pPr>
-              <w:pStyle w:val="Compact"/>
-              <w:jc w:val="center"/>
-            </w:pPr>
-            <w:r>
-              <w:t xml:space="preserve">Days</w:t>
-            </w:r>
-          </w:p>
-        </w:tc>
-        <w:tc>
-          <w:p>
-            <w:pPr>
-              <w:pStyle w:val="Compact"/>
-              <w:jc w:val="center"/>
-            </w:pPr>
-            <w:r>
-              <w:t xml:space="preserve">0.07265</w:t>
-            </w:r>
-          </w:p>
-        </w:tc>
-        <w:tc>
-          <w:p>
-            <w:pPr>
-              <w:pStyle w:val="Compact"/>
-              <w:jc w:val="center"/>
-            </w:pPr>
-            <w:r>
-              <w:t xml:space="preserve">0.008011</w:t>
-            </w:r>
-          </w:p>
-        </w:tc>
-        <w:tc>
-          <w:p>
-            <w:pPr>
-              <w:pStyle w:val="Compact"/>
-              <w:jc w:val="center"/>
-            </w:pPr>
-            <w:r>
-              <w:t xml:space="preserve">9.068</w:t>
-            </w:r>
-          </w:p>
-        </w:tc>
-        <w:tc>
-          <w:p>
-            <w:pPr>
-              <w:pStyle w:val="Compact"/>
-              <w:jc w:val="center"/>
-            </w:pPr>
-            <w:r>
-              <w:t xml:space="preserve">0.002833</w:t>
+              <w:t xml:space="preserve">0.04568</w:t>
+            </w:r>
+          </w:p>
+        </w:tc>
+        <w:tc>
+          <w:p>
+            <w:pPr>
+              <w:pStyle w:val="Compact"/>
+              <w:jc w:val="center"/>
+            </w:pPr>
+            <w:r>
+              <w:t xml:space="preserve">0.005256</w:t>
+            </w:r>
+          </w:p>
+        </w:tc>
+        <w:tc>
+          <w:p>
+            <w:pPr>
+              <w:pStyle w:val="Compact"/>
+              <w:jc w:val="center"/>
+            </w:pPr>
+            <w:r>
+              <w:t xml:space="preserve">8.691</w:t>
+            </w:r>
+          </w:p>
+        </w:tc>
+        <w:tc>
+          <w:p>
+            <w:pPr>
+              <w:pStyle w:val="Compact"/>
+              <w:jc w:val="center"/>
+            </w:pPr>
+            <w:r>
+              <w:t xml:space="preserve">5.352e-05</w:t>
             </w:r>
           </w:p>
         </w:tc>
@@ -9583,198 +7407,62 @@
               <w:jc w:val="center"/>
             </w:pPr>
             <w:r>
-              <w:t xml:space="preserve">South Korea</w:t>
-            </w:r>
-          </w:p>
-        </w:tc>
-        <w:tc>
-          <w:p>
-            <w:pPr>
-              <w:pStyle w:val="Compact"/>
-              <w:jc w:val="center"/>
-            </w:pPr>
-            <w:r>
-              <w:t xml:space="preserve">0.9374</w:t>
-            </w:r>
-          </w:p>
-        </w:tc>
-        <w:tc>
-          <w:p>
-            <w:pPr>
-              <w:pStyle w:val="Compact"/>
-              <w:jc w:val="center"/>
-            </w:pPr>
-            <w:r>
-              <w:t xml:space="preserve">0.9344</w:t>
-            </w:r>
-          </w:p>
-        </w:tc>
-        <w:tc>
-          <w:p>
-            <w:pPr>
-              <w:pStyle w:val="Compact"/>
-              <w:jc w:val="center"/>
-            </w:pPr>
-            <w:r>
-              <w:t xml:space="preserve">0.07605</w:t>
-            </w:r>
-          </w:p>
-        </w:tc>
-        <w:tc>
-          <w:p>
-            <w:pPr>
-              <w:pStyle w:val="Compact"/>
-              <w:jc w:val="center"/>
-            </w:pPr>
-            <w:r>
-              <w:t xml:space="preserve">314.5</w:t>
-            </w:r>
-          </w:p>
-        </w:tc>
-        <w:tc>
-          <w:p>
-            <w:pPr>
-              <w:pStyle w:val="Compact"/>
-              <w:jc w:val="center"/>
-            </w:pPr>
-            <w:r>
-              <w:t xml:space="preserve">4.095e-14</w:t>
-            </w:r>
-          </w:p>
-        </w:tc>
-      </w:tr>
-      <w:tr>
-        <w:tc>
-          <w:p>
-            <w:pPr>
-              <w:pStyle w:val="Compact"/>
-              <w:jc w:val="center"/>
-            </w:pPr>
-            <w:r>
-              <w:t xml:space="preserve">Spain</w:t>
-            </w:r>
-          </w:p>
-        </w:tc>
-        <w:tc>
-          <w:p>
-            <w:pPr>
-              <w:pStyle w:val="Compact"/>
-              <w:jc w:val="center"/>
-            </w:pPr>
-            <w:r>
-              <w:t xml:space="preserve">0.987</w:t>
-            </w:r>
-          </w:p>
-        </w:tc>
-        <w:tc>
-          <w:p>
-            <w:pPr>
-              <w:pStyle w:val="Compact"/>
-              <w:jc w:val="center"/>
-            </w:pPr>
-            <w:r>
-              <w:t xml:space="preserve">0.9853</w:t>
-            </w:r>
-          </w:p>
-        </w:tc>
-        <w:tc>
-          <w:p>
-            <w:pPr>
-              <w:pStyle w:val="Compact"/>
-              <w:jc w:val="center"/>
-            </w:pPr>
-            <w:r>
-              <w:t xml:space="preserve">0.05759</w:t>
-            </w:r>
-          </w:p>
-        </w:tc>
-        <w:tc>
-          <w:p>
-            <w:pPr>
-              <w:pStyle w:val="Compact"/>
-              <w:jc w:val="center"/>
-            </w:pPr>
-            <w:r>
-              <w:t xml:space="preserve">605.5</w:t>
-            </w:r>
-          </w:p>
-        </w:tc>
-        <w:tc>
-          <w:p>
-            <w:pPr>
-              <w:pStyle w:val="Compact"/>
-              <w:jc w:val="center"/>
-            </w:pPr>
-            <w:r>
-              <w:t xml:space="preserve">7.949e-09</w:t>
-            </w:r>
-          </w:p>
-        </w:tc>
-      </w:tr>
-      <w:tr>
-        <w:tc>
-          <w:p>
-            <w:pPr>
-              <w:pStyle w:val="Compact"/>
-              <w:jc w:val="center"/>
-            </w:pPr>
-            <w:r>
-              <w:t xml:space="preserve">Switzerland</w:t>
-            </w:r>
-          </w:p>
-        </w:tc>
-        <w:tc>
-          <w:p>
-            <w:pPr>
-              <w:pStyle w:val="Compact"/>
-              <w:jc w:val="center"/>
-            </w:pPr>
-            <w:r>
-              <w:t xml:space="preserve">0.9648</w:t>
-            </w:r>
-          </w:p>
-        </w:tc>
-        <w:tc>
-          <w:p>
-            <w:pPr>
-              <w:pStyle w:val="Compact"/>
-              <w:jc w:val="center"/>
-            </w:pPr>
-            <w:r>
-              <w:t xml:space="preserve">0.9531</w:t>
-            </w:r>
-          </w:p>
-        </w:tc>
-        <w:tc>
-          <w:p>
-            <w:pPr>
-              <w:pStyle w:val="Compact"/>
-              <w:jc w:val="center"/>
-            </w:pPr>
-            <w:r>
-              <w:t xml:space="preserve">0.02533</w:t>
-            </w:r>
-          </w:p>
-        </w:tc>
-        <w:tc>
-          <w:p>
-            <w:pPr>
-              <w:pStyle w:val="Compact"/>
-              <w:jc w:val="center"/>
-            </w:pPr>
-            <w:r>
-              <w:t xml:space="preserve">82.23</w:t>
-            </w:r>
-          </w:p>
-        </w:tc>
-        <w:tc>
-          <w:p>
-            <w:pPr>
-              <w:pStyle w:val="Compact"/>
-              <w:jc w:val="center"/>
-            </w:pPr>
-            <w:r>
-              <w:t xml:space="preserve">0.002833</w:t>
+              <w:t xml:space="preserve">Japan</w:t>
+            </w:r>
+          </w:p>
+        </w:tc>
+        <w:tc>
+          <w:p>
+            <w:pPr>
+              <w:pStyle w:val="Compact"/>
+              <w:jc w:val="center"/>
+            </w:pPr>
+            <w:r>
+              <w:t xml:space="preserve">0.9152</w:t>
+            </w:r>
+          </w:p>
+        </w:tc>
+        <w:tc>
+          <w:p>
+            <w:pPr>
+              <w:pStyle w:val="Compact"/>
+              <w:jc w:val="center"/>
+            </w:pPr>
+            <w:r>
+              <w:t xml:space="preserve">0.9031</w:t>
+            </w:r>
+          </w:p>
+        </w:tc>
+        <w:tc>
+          <w:p>
+            <w:pPr>
+              <w:pStyle w:val="Compact"/>
+              <w:jc w:val="center"/>
+            </w:pPr>
+            <w:r>
+              <w:t xml:space="preserve">0.04071</w:t>
+            </w:r>
+          </w:p>
+        </w:tc>
+        <w:tc>
+          <w:p>
+            <w:pPr>
+              <w:pStyle w:val="Compact"/>
+              <w:jc w:val="center"/>
+            </w:pPr>
+            <w:r>
+              <w:t xml:space="preserve">75.53</w:t>
+            </w:r>
+          </w:p>
+        </w:tc>
+        <w:tc>
+          <w:p>
+            <w:pPr>
+              <w:pStyle w:val="Compact"/>
+              <w:jc w:val="center"/>
+            </w:pPr>
+            <w:r>
+              <w:t xml:space="preserve">5.352e-05</w:t>
             </w:r>
           </w:p>
         </w:tc>
@@ -10260,187 +7948,51 @@
               <w:jc w:val="center"/>
             </w:pPr>
             <w:r>
-              <w:t xml:space="preserve">27.67</w:t>
-            </w:r>
-          </w:p>
-        </w:tc>
-        <w:tc>
-          <w:p>
-            <w:pPr>
-              <w:pStyle w:val="Compact"/>
-              <w:jc w:val="center"/>
-            </w:pPr>
-            <w:r>
-              <w:t xml:space="preserve">-49.33</w:t>
-            </w:r>
-          </w:p>
-        </w:tc>
-        <w:tc>
-          <w:p>
-            <w:pPr>
-              <w:pStyle w:val="Compact"/>
-              <w:jc w:val="center"/>
-            </w:pPr>
-            <w:r>
-              <w:t xml:space="preserve">-45.93</w:t>
-            </w:r>
-          </w:p>
-        </w:tc>
-        <w:tc>
-          <w:p>
-            <w:pPr>
-              <w:pStyle w:val="Compact"/>
-              <w:jc w:val="center"/>
-            </w:pPr>
-            <w:r>
-              <w:t xml:space="preserve">0.1215</w:t>
-            </w:r>
-          </w:p>
-        </w:tc>
-        <w:tc>
-          <w:p>
-            <w:pPr>
-              <w:pStyle w:val="Compact"/>
-              <w:jc w:val="center"/>
-            </w:pPr>
-            <w:r>
-              <w:t xml:space="preserve">21</w:t>
-            </w:r>
-          </w:p>
-        </w:tc>
-      </w:tr>
-      <w:tr>
-        <w:tc>
-          <w:p>
-            <w:pPr>
-              <w:pStyle w:val="Compact"/>
-              <w:jc w:val="center"/>
-            </w:pPr>
-            <w:r>
-              <w:t xml:space="preserve">2</w:t>
-            </w:r>
-          </w:p>
-        </w:tc>
-        <w:tc>
-          <w:p>
-            <w:pPr>
-              <w:pStyle w:val="Compact"/>
-              <w:jc w:val="center"/>
-            </w:pPr>
-            <w:r>
-              <w:t xml:space="preserve">15.47</w:t>
-            </w:r>
-          </w:p>
-        </w:tc>
-        <w:tc>
-          <w:p>
-            <w:pPr>
-              <w:pStyle w:val="Compact"/>
-              <w:jc w:val="center"/>
-            </w:pPr>
-            <w:r>
-              <w:t xml:space="preserve">-24.94</w:t>
-            </w:r>
-          </w:p>
-        </w:tc>
-        <w:tc>
-          <w:p>
-            <w:pPr>
-              <w:pStyle w:val="Compact"/>
-              <w:jc w:val="center"/>
-            </w:pPr>
-            <w:r>
-              <w:t xml:space="preserve">-24.03</w:t>
-            </w:r>
-          </w:p>
-        </w:tc>
-        <w:tc>
-          <w:p>
-            <w:pPr>
-              <w:pStyle w:val="Compact"/>
-              <w:jc w:val="center"/>
-            </w:pPr>
-            <w:r>
-              <w:t xml:space="preserve">0.02653</w:t>
-            </w:r>
-          </w:p>
-        </w:tc>
-        <w:tc>
-          <w:p>
-            <w:pPr>
-              <w:pStyle w:val="Compact"/>
-              <w:jc w:val="center"/>
-            </w:pPr>
-            <w:r>
-              <w:t xml:space="preserve">8</w:t>
-            </w:r>
-          </w:p>
-        </w:tc>
-      </w:tr>
-      <w:tr>
-        <w:tc>
-          <w:p>
-            <w:pPr>
-              <w:pStyle w:val="Compact"/>
-              <w:jc w:val="center"/>
-            </w:pPr>
-            <w:r>
-              <w:t xml:space="preserve">2</w:t>
-            </w:r>
-          </w:p>
-        </w:tc>
-        <w:tc>
-          <w:p>
-            <w:pPr>
-              <w:pStyle w:val="Compact"/>
-              <w:jc w:val="center"/>
-            </w:pPr>
-            <w:r>
-              <w:t xml:space="preserve">12.56</w:t>
-            </w:r>
-          </w:p>
-        </w:tc>
-        <w:tc>
-          <w:p>
-            <w:pPr>
-              <w:pStyle w:val="Compact"/>
-              <w:jc w:val="center"/>
-            </w:pPr>
-            <w:r>
-              <w:t xml:space="preserve">-19.12</w:t>
-            </w:r>
-          </w:p>
-        </w:tc>
-        <w:tc>
-          <w:p>
-            <w:pPr>
-              <w:pStyle w:val="Compact"/>
-              <w:jc w:val="center"/>
-            </w:pPr>
-            <w:r>
-              <w:t xml:space="preserve">-20.29</w:t>
-            </w:r>
-          </w:p>
-        </w:tc>
-        <w:tc>
-          <w:p>
-            <w:pPr>
-              <w:pStyle w:val="Compact"/>
-              <w:jc w:val="center"/>
-            </w:pPr>
-            <w:r>
-              <w:t xml:space="preserve">0.001925</w:t>
-            </w:r>
-          </w:p>
-        </w:tc>
-        <w:tc>
-          <w:p>
-            <w:pPr>
-              <w:pStyle w:val="Compact"/>
-              <w:jc w:val="center"/>
-            </w:pPr>
-            <w:r>
-              <w:t xml:space="preserve">3</w:t>
+              <w:t xml:space="preserve">17.17</w:t>
+            </w:r>
+          </w:p>
+        </w:tc>
+        <w:tc>
+          <w:p>
+            <w:pPr>
+              <w:pStyle w:val="Compact"/>
+              <w:jc w:val="center"/>
+            </w:pPr>
+            <w:r>
+              <w:t xml:space="preserve">-28.34</w:t>
+            </w:r>
+          </w:p>
+        </w:tc>
+        <w:tc>
+          <w:p>
+            <w:pPr>
+              <w:pStyle w:val="Compact"/>
+              <w:jc w:val="center"/>
+            </w:pPr>
+            <w:r>
+              <w:t xml:space="preserve">-27.75</w:t>
+            </w:r>
+          </w:p>
+        </w:tc>
+        <w:tc>
+          <w:p>
+            <w:pPr>
+              <w:pStyle w:val="Compact"/>
+              <w:jc w:val="center"/>
+            </w:pPr>
+            <w:r>
+              <w:t xml:space="preserve">0.0116</w:t>
+            </w:r>
+          </w:p>
+        </w:tc>
+        <w:tc>
+          <w:p>
+            <w:pPr>
+              <w:pStyle w:val="Compact"/>
+              <w:jc w:val="center"/>
+            </w:pPr>
+            <w:r>
+              <w:t xml:space="preserve">7</w:t>
             </w:r>
           </w:p>
         </w:tc>
@@ -10969,41 +8521,6 @@
               <w:jc w:val="center"/>
             </w:pPr>
             <w:r>
-              <w:t xml:space="preserve">Spain</w:t>
-            </w:r>
-          </w:p>
-        </w:tc>
-        <w:tc>
-          <w:p>
-            <w:pPr>
-              <w:pStyle w:val="Compact"/>
-              <w:jc w:val="center"/>
-            </w:pPr>
-            <w:r>
-              <w:t xml:space="preserve">43.22</w:t>
-            </w:r>
-          </w:p>
-        </w:tc>
-        <w:tc>
-          <w:p>
-            <w:pPr>
-              <w:pStyle w:val="Compact"/>
-              <w:jc w:val="center"/>
-            </w:pPr>
-            <w:r>
-              <w:t xml:space="preserve">37.52</w:t>
-            </w:r>
-          </w:p>
-        </w:tc>
-      </w:tr>
-      <w:tr>
-        <w:tc>
-          <w:p>
-            <w:pPr>
-              <w:pStyle w:val="Compact"/>
-              <w:jc w:val="center"/>
-            </w:pPr>
-            <w:r>
               <w:t xml:space="preserve">Italy</w:t>
             </w:r>
           </w:p>
@@ -11109,64 +8626,29 @@
               <w:jc w:val="center"/>
             </w:pPr>
             <w:r>
-              <w:t xml:space="preserve">Switzerland</w:t>
-            </w:r>
-          </w:p>
-        </w:tc>
-        <w:tc>
-          <w:p>
-            <w:pPr>
-              <w:pStyle w:val="Compact"/>
-              <w:jc w:val="center"/>
-            </w:pPr>
-            <w:r>
-              <w:t xml:space="preserve">18.21</w:t>
-            </w:r>
-          </w:p>
-        </w:tc>
-        <w:tc>
-          <w:p>
-            <w:pPr>
-              <w:pStyle w:val="Compact"/>
-              <w:jc w:val="center"/>
-            </w:pPr>
-            <w:r>
-              <w:t xml:space="preserve">26.66</w:t>
-            </w:r>
-          </w:p>
-        </w:tc>
-      </w:tr>
-      <w:tr>
-        <w:tc>
-          <w:p>
-            <w:pPr>
-              <w:pStyle w:val="Compact"/>
-              <w:jc w:val="center"/>
-            </w:pPr>
-            <w:r>
-              <w:t xml:space="preserve">South Korea</w:t>
-            </w:r>
-          </w:p>
-        </w:tc>
-        <w:tc>
-          <w:p>
-            <w:pPr>
-              <w:pStyle w:val="Compact"/>
-              <w:jc w:val="center"/>
-            </w:pPr>
-            <w:r>
-              <w:t xml:space="preserve">10.25</w:t>
-            </w:r>
-          </w:p>
-        </w:tc>
-        <w:tc>
-          <w:p>
-            <w:pPr>
-              <w:pStyle w:val="Compact"/>
-              <w:jc w:val="center"/>
-            </w:pPr>
-            <w:r>
-              <w:t xml:space="preserve">12.79</w:t>
+              <w:t xml:space="preserve">Japan</w:t>
+            </w:r>
+          </w:p>
+        </w:tc>
+        <w:tc>
+          <w:p>
+            <w:pPr>
+              <w:pStyle w:val="Compact"/>
+              <w:jc w:val="center"/>
+            </w:pPr>
+            <w:r>
+              <w:t xml:space="preserve">11.09</w:t>
+            </w:r>
+          </w:p>
+        </w:tc>
+        <w:tc>
+          <w:p>
+            <w:pPr>
+              <w:pStyle w:val="Compact"/>
+              <w:jc w:val="center"/>
+            </w:pPr>
+            <w:r>
+              <w:t xml:space="preserve">8.636</w:t>
             </w:r>
           </w:p>
         </w:tc>

</xml_diff>